<commit_message>
feat: Update naming of resources to drop the version identifier and update README for the new names
</commit_message>
<xml_diff>
--- a/Machine-Readable Termsheet.docx
+++ b/Machine-Readable Termsheet.docx
@@ -186,24 +186,17 @@
               </w:rPr>
               <w:t>}}</w:t>
             </w:r>
-          </w:p>
-          <w:p>
-            <w:pPr>
-              <w:pBdr>
-                <w:top w:val="nil"/>
-                <w:left w:val="nil"/>
-                <w:bottom w:val="nil"/>
-                <w:right w:val="nil"/>
-                <w:between w:val="nil"/>
-              </w:pBdr>
-              <w:jc w:val="center"/>
-              <w:rPr>
-                <w:rFonts w:ascii="Calibri" w:eastAsia="Calibri" w:hAnsi="Calibri" w:cs="Calibri"/>
+            <w:r>
+              <w:rPr>
+                <w:rFonts w:ascii="Calibri" w:eastAsia="Calibri" w:hAnsi="Calibri" w:cs="Calibri"/>
+                <w:b/>
                 <w:color w:val="44546A"/>
                 <w:sz w:val="24"/>
                 <w:szCs w:val="24"/>
               </w:rPr>
-            </w:pPr>
+              <w:t xml:space="preserve">{% if loop.revindex0 == 1%} and {%else%}{%if </w:t>
+            </w:r>
+            <w:proofErr w:type="spellStart"/>
             <w:r>
               <w:rPr>
                 <w:rFonts w:ascii="Calibri" w:eastAsia="Calibri" w:hAnsi="Calibri" w:cs="Calibri"/>
@@ -212,9 +205,9 @@
                 <w:sz w:val="24"/>
                 <w:szCs w:val="24"/>
               </w:rPr>
-              <w:t xml:space="preserve">{% </w:t>
-            </w:r>
-            <w:proofErr w:type="spellStart"/>
+              <w:t>loop.last</w:t>
+            </w:r>
+            <w:proofErr w:type="spellEnd"/>
             <w:r>
               <w:rPr>
                 <w:rFonts w:ascii="Calibri" w:eastAsia="Calibri" w:hAnsi="Calibri" w:cs="Calibri"/>
@@ -223,9 +216,8 @@
                 <w:sz w:val="24"/>
                 <w:szCs w:val="24"/>
               </w:rPr>
-              <w:t>endfor</w:t>
-            </w:r>
-            <w:proofErr w:type="spellEnd"/>
+              <w:t xml:space="preserve"> == False %}, {%endif%}{%endif%}</w:t>
+            </w:r>
             <w:r>
               <w:rPr>
                 <w:rFonts w:ascii="Calibri" w:eastAsia="Calibri" w:hAnsi="Calibri" w:cs="Calibri"/>
@@ -234,12 +226,10 @@
                 <w:sz w:val="24"/>
                 <w:szCs w:val="24"/>
               </w:rPr>
-              <w:t>%}</w:t>
-            </w:r>
-          </w:p>
-          <w:p>
-            <w:pPr>
-              <w:jc w:val="center"/>
+              <w:t xml:space="preserve">{% </w:t>
+            </w:r>
+            <w:proofErr w:type="spellStart"/>
+            <w:r>
               <w:rPr>
                 <w:rFonts w:ascii="Calibri" w:eastAsia="Calibri" w:hAnsi="Calibri" w:cs="Calibri"/>
                 <w:b/>
@@ -247,7 +237,9 @@
                 <w:sz w:val="24"/>
                 <w:szCs w:val="24"/>
               </w:rPr>
-            </w:pPr>
+              <w:t>endfor</w:t>
+            </w:r>
+            <w:proofErr w:type="spellEnd"/>
             <w:r>
               <w:rPr>
                 <w:rFonts w:ascii="Calibri" w:eastAsia="Calibri" w:hAnsi="Calibri" w:cs="Calibri"/>
@@ -256,11 +248,12 @@
                 <w:sz w:val="24"/>
                 <w:szCs w:val="24"/>
               </w:rPr>
-              <w:t>{{</w:t>
-            </w:r>
-            <w:proofErr w:type="spellStart"/>
-            <w:proofErr w:type="gramStart"/>
-            <w:r>
+              <w:t>%}</w:t>
+            </w:r>
+          </w:p>
+          <w:p>
+            <w:pPr>
+              <w:jc w:val="center"/>
               <w:rPr>
                 <w:rFonts w:ascii="Calibri" w:eastAsia="Calibri" w:hAnsi="Calibri" w:cs="Calibri"/>
                 <w:b/>
@@ -268,10 +261,7 @@
                 <w:sz w:val="24"/>
                 <w:szCs w:val="24"/>
               </w:rPr>
-              <w:t>programme.type</w:t>
-            </w:r>
-            <w:proofErr w:type="spellEnd"/>
-            <w:proofErr w:type="gramEnd"/>
+            </w:pPr>
             <w:r>
               <w:rPr>
                 <w:rFonts w:ascii="Calibri" w:eastAsia="Calibri" w:hAnsi="Calibri" w:cs="Calibri"/>
@@ -280,12 +270,11 @@
                 <w:sz w:val="24"/>
                 <w:szCs w:val="24"/>
               </w:rPr>
-              <w:t>}}</w:t>
-            </w:r>
-          </w:p>
-          <w:p>
-            <w:pPr>
-              <w:jc w:val="center"/>
+              <w:t>{{</w:t>
+            </w:r>
+            <w:proofErr w:type="spellStart"/>
+            <w:proofErr w:type="gramStart"/>
+            <w:r>
               <w:rPr>
                 <w:rFonts w:ascii="Calibri" w:eastAsia="Calibri" w:hAnsi="Calibri" w:cs="Calibri"/>
                 <w:b/>
@@ -293,7 +282,10 @@
                 <w:sz w:val="24"/>
                 <w:szCs w:val="24"/>
               </w:rPr>
-            </w:pPr>
+              <w:t>programme.type</w:t>
+            </w:r>
+            <w:proofErr w:type="spellEnd"/>
+            <w:proofErr w:type="gramEnd"/>
             <w:r>
               <w:rPr>
                 <w:rFonts w:ascii="Calibri" w:eastAsia="Calibri" w:hAnsi="Calibri" w:cs="Calibri"/>
@@ -302,10 +294,12 @@
                 <w:sz w:val="24"/>
                 <w:szCs w:val="24"/>
               </w:rPr>
-              <w:t>{{</w:t>
-            </w:r>
-            <w:proofErr w:type="spellStart"/>
-            <w:r>
+              <w:t>}}</w:t>
+            </w:r>
+          </w:p>
+          <w:p>
+            <w:pPr>
+              <w:jc w:val="center"/>
               <w:rPr>
                 <w:rFonts w:ascii="Calibri" w:eastAsia="Calibri" w:hAnsi="Calibri" w:cs="Calibri"/>
                 <w:b/>
@@ -313,8 +307,7 @@
                 <w:sz w:val="24"/>
                 <w:szCs w:val="24"/>
               </w:rPr>
-              <w:t>currency</w:t>
-            </w:r>
+            </w:pPr>
             <w:r>
               <w:rPr>
                 <w:rFonts w:ascii="Calibri" w:eastAsia="Calibri" w:hAnsi="Calibri" w:cs="Calibri"/>
@@ -323,9 +316,9 @@
                 <w:sz w:val="24"/>
                 <w:szCs w:val="24"/>
               </w:rPr>
-              <w:t>.notional</w:t>
-            </w:r>
-            <w:proofErr w:type="spellEnd"/>
+              <w:t>{{</w:t>
+            </w:r>
+            <w:proofErr w:type="spellStart"/>
             <w:r>
               <w:rPr>
                 <w:rFonts w:ascii="Calibri" w:eastAsia="Calibri" w:hAnsi="Calibri" w:cs="Calibri"/>
@@ -334,7 +327,7 @@
                 <w:sz w:val="24"/>
                 <w:szCs w:val="24"/>
               </w:rPr>
-              <w:t xml:space="preserve">}} </w:t>
+              <w:t>currency</w:t>
             </w:r>
             <w:r>
               <w:rPr>
@@ -344,8 +337,9 @@
                 <w:sz w:val="24"/>
                 <w:szCs w:val="24"/>
               </w:rPr>
-              <w:t>{{size}}</w:t>
-            </w:r>
+              <w:t>.notional</w:t>
+            </w:r>
+            <w:proofErr w:type="spellEnd"/>
             <w:r>
               <w:rPr>
                 <w:rFonts w:ascii="Calibri" w:eastAsia="Calibri" w:hAnsi="Calibri" w:cs="Calibri"/>
@@ -354,9 +348,8 @@
                 <w:sz w:val="24"/>
                 <w:szCs w:val="24"/>
               </w:rPr>
-              <w:t xml:space="preserve">{% if </w:t>
-            </w:r>
-            <w:proofErr w:type="spellStart"/>
+              <w:t xml:space="preserve">}} </w:t>
+            </w:r>
             <w:r>
               <w:rPr>
                 <w:rFonts w:ascii="Calibri" w:eastAsia="Calibri" w:hAnsi="Calibri" w:cs="Calibri"/>
@@ -365,9 +358,8 @@
                 <w:sz w:val="24"/>
                 <w:szCs w:val="24"/>
               </w:rPr>
-              <w:t>is_fungible</w:t>
-            </w:r>
-            <w:proofErr w:type="spellEnd"/>
+              <w:t>{{size}}</w:t>
+            </w:r>
             <w:r>
               <w:rPr>
                 <w:rFonts w:ascii="Calibri" w:eastAsia="Calibri" w:hAnsi="Calibri" w:cs="Calibri"/>
@@ -376,7 +368,7 @@
                 <w:sz w:val="24"/>
                 <w:szCs w:val="24"/>
               </w:rPr>
-              <w:t>==True%} Tap of {{</w:t>
+              <w:t xml:space="preserve">{% if </w:t>
             </w:r>
             <w:proofErr w:type="spellStart"/>
             <w:r>
@@ -387,8 +379,9 @@
                 <w:sz w:val="24"/>
                 <w:szCs w:val="24"/>
               </w:rPr>
-              <w:t>currency</w:t>
-            </w:r>
+              <w:t>is_fungible</w:t>
+            </w:r>
+            <w:proofErr w:type="spellEnd"/>
             <w:r>
               <w:rPr>
                 <w:rFonts w:ascii="Calibri" w:eastAsia="Calibri" w:hAnsi="Calibri" w:cs="Calibri"/>
@@ -397,9 +390,9 @@
                 <w:sz w:val="24"/>
                 <w:szCs w:val="24"/>
               </w:rPr>
-              <w:t>.notional</w:t>
-            </w:r>
-            <w:proofErr w:type="spellEnd"/>
+              <w:t>==True%} Tap of {{</w:t>
+            </w:r>
+            <w:proofErr w:type="spellStart"/>
             <w:r>
               <w:rPr>
                 <w:rFonts w:ascii="Calibri" w:eastAsia="Calibri" w:hAnsi="Calibri" w:cs="Calibri"/>
@@ -408,9 +401,8 @@
                 <w:sz w:val="24"/>
                 <w:szCs w:val="24"/>
               </w:rPr>
-              <w:t>}} {{</w:t>
-            </w:r>
-            <w:proofErr w:type="spellStart"/>
+              <w:t>currency</w:t>
+            </w:r>
             <w:r>
               <w:rPr>
                 <w:rFonts w:ascii="Calibri" w:eastAsia="Calibri" w:hAnsi="Calibri" w:cs="Calibri"/>
@@ -419,8 +411,9 @@
                 <w:sz w:val="24"/>
                 <w:szCs w:val="24"/>
               </w:rPr>
-              <w:t>fungible.</w:t>
-            </w:r>
+              <w:t>.notional</w:t>
+            </w:r>
+            <w:proofErr w:type="spellEnd"/>
             <w:r>
               <w:rPr>
                 <w:rFonts w:ascii="Calibri" w:eastAsia="Calibri" w:hAnsi="Calibri" w:cs="Calibri"/>
@@ -429,8 +422,9 @@
                 <w:sz w:val="24"/>
                 <w:szCs w:val="24"/>
               </w:rPr>
-              <w:t>original_siz</w:t>
-            </w:r>
+              <w:t>}} {{</w:t>
+            </w:r>
+            <w:proofErr w:type="spellStart"/>
             <w:r>
               <w:rPr>
                 <w:rFonts w:ascii="Calibri" w:eastAsia="Calibri" w:hAnsi="Calibri" w:cs="Calibri"/>
@@ -439,9 +433,8 @@
                 <w:sz w:val="24"/>
                 <w:szCs w:val="24"/>
               </w:rPr>
-              <w:t>e</w:t>
-            </w:r>
-            <w:proofErr w:type="spellEnd"/>
+              <w:t>fungible.</w:t>
+            </w:r>
             <w:r>
               <w:rPr>
                 <w:rFonts w:ascii="Calibri" w:eastAsia="Calibri" w:hAnsi="Calibri" w:cs="Calibri"/>
@@ -450,9 +443,8 @@
                 <w:sz w:val="24"/>
                 <w:szCs w:val="24"/>
               </w:rPr>
-              <w:t xml:space="preserve">}} {%if </w:t>
-            </w:r>
-            <w:proofErr w:type="spellStart"/>
+              <w:t>original_siz</w:t>
+            </w:r>
             <w:r>
               <w:rPr>
                 <w:rFonts w:ascii="Calibri" w:eastAsia="Calibri" w:hAnsi="Calibri" w:cs="Calibri"/>
@@ -461,8 +453,9 @@
                 <w:sz w:val="24"/>
                 <w:szCs w:val="24"/>
               </w:rPr>
-              <w:t>interest.</w:t>
-            </w:r>
+              <w:t>e</w:t>
+            </w:r>
+            <w:proofErr w:type="spellEnd"/>
             <w:r>
               <w:rPr>
                 <w:rFonts w:ascii="Calibri" w:eastAsia="Calibri" w:hAnsi="Calibri" w:cs="Calibri"/>
@@ -471,9 +464,9 @@
                 <w:sz w:val="24"/>
                 <w:szCs w:val="24"/>
               </w:rPr>
-              <w:t>type</w:t>
-            </w:r>
-            <w:proofErr w:type="spellEnd"/>
+              <w:t xml:space="preserve">}} {%if </w:t>
+            </w:r>
+            <w:proofErr w:type="spellStart"/>
             <w:r>
               <w:rPr>
                 <w:rFonts w:ascii="Calibri" w:eastAsia="Calibri" w:hAnsi="Calibri" w:cs="Calibri"/>
@@ -482,9 +475,8 @@
                 <w:sz w:val="24"/>
                 <w:szCs w:val="24"/>
               </w:rPr>
-              <w:t>=="Fixed Rate"%}{{</w:t>
-            </w:r>
-            <w:proofErr w:type="spellStart"/>
+              <w:t>interest.</w:t>
+            </w:r>
             <w:r>
               <w:rPr>
                 <w:rFonts w:ascii="Calibri" w:eastAsia="Calibri" w:hAnsi="Calibri" w:cs="Calibri"/>
@@ -493,8 +485,9 @@
                 <w:sz w:val="24"/>
                 <w:szCs w:val="24"/>
               </w:rPr>
-              <w:t>interest.</w:t>
-            </w:r>
+              <w:t>type</w:t>
+            </w:r>
+            <w:proofErr w:type="spellEnd"/>
             <w:r>
               <w:rPr>
                 <w:rFonts w:ascii="Calibri" w:eastAsia="Calibri" w:hAnsi="Calibri" w:cs="Calibri"/>
@@ -503,9 +496,9 @@
                 <w:sz w:val="24"/>
                 <w:szCs w:val="24"/>
               </w:rPr>
-              <w:t>fixed_rate</w:t>
-            </w:r>
-            <w:proofErr w:type="spellEnd"/>
+              <w:t>=="Fixed Rate"%}{{</w:t>
+            </w:r>
+            <w:proofErr w:type="spellStart"/>
             <w:r>
               <w:rPr>
                 <w:rFonts w:ascii="Calibri" w:eastAsia="Calibri" w:hAnsi="Calibri" w:cs="Calibri"/>
@@ -514,9 +507,8 @@
                 <w:sz w:val="24"/>
                 <w:szCs w:val="24"/>
               </w:rPr>
-              <w:t>}}%{%endif%} {{</w:t>
-            </w:r>
-            <w:proofErr w:type="spellStart"/>
+              <w:t>interest.</w:t>
+            </w:r>
             <w:r>
               <w:rPr>
                 <w:rFonts w:ascii="Calibri" w:eastAsia="Calibri" w:hAnsi="Calibri" w:cs="Calibri"/>
@@ -525,8 +517,9 @@
                 <w:sz w:val="24"/>
                 <w:szCs w:val="24"/>
               </w:rPr>
-              <w:t>redemption.</w:t>
-            </w:r>
+              <w:t>fixed_rate</w:t>
+            </w:r>
+            <w:proofErr w:type="spellEnd"/>
             <w:r>
               <w:rPr>
                 <w:rFonts w:ascii="Calibri" w:eastAsia="Calibri" w:hAnsi="Calibri" w:cs="Calibri"/>
@@ -535,9 +528,9 @@
                 <w:sz w:val="24"/>
                 <w:szCs w:val="24"/>
               </w:rPr>
-              <w:t>maturity_date</w:t>
-            </w:r>
-            <w:proofErr w:type="spellEnd"/>
+              <w:t>}}%{%endif%} {{</w:t>
+            </w:r>
+            <w:proofErr w:type="spellStart"/>
             <w:r>
               <w:rPr>
                 <w:rFonts w:ascii="Calibri" w:eastAsia="Calibri" w:hAnsi="Calibri" w:cs="Calibri"/>
@@ -546,8 +539,9 @@
                 <w:sz w:val="24"/>
                 <w:szCs w:val="24"/>
               </w:rPr>
-              <w:t>}}</w:t>
-            </w:r>
+              <w:t>status_of_the_notes</w:t>
+            </w:r>
+            <w:proofErr w:type="spellEnd"/>
             <w:r>
               <w:rPr>
                 <w:rFonts w:ascii="Calibri" w:eastAsia="Calibri" w:hAnsi="Calibri" w:cs="Calibri"/>
@@ -556,8 +550,9 @@
                 <w:sz w:val="24"/>
                 <w:szCs w:val="24"/>
               </w:rPr>
-              <w:t xml:space="preserve"> </w:t>
-            </w:r>
+              <w:t>}} {{</w:t>
+            </w:r>
+            <w:proofErr w:type="spellStart"/>
             <w:r>
               <w:rPr>
                 <w:rFonts w:ascii="Calibri" w:eastAsia="Calibri" w:hAnsi="Calibri" w:cs="Calibri"/>
@@ -566,9 +561,8 @@
                 <w:sz w:val="24"/>
                 <w:szCs w:val="24"/>
               </w:rPr>
-              <w:t>{{</w:t>
-            </w:r>
-            <w:proofErr w:type="spellStart"/>
+              <w:t>interest.</w:t>
+            </w:r>
             <w:r>
               <w:rPr>
                 <w:rFonts w:ascii="Calibri" w:eastAsia="Calibri" w:hAnsi="Calibri" w:cs="Calibri"/>
@@ -577,7 +571,7 @@
                 <w:sz w:val="24"/>
                 <w:szCs w:val="24"/>
               </w:rPr>
-              <w:t>status_of_the_notes</w:t>
+              <w:t>type</w:t>
             </w:r>
             <w:proofErr w:type="spellEnd"/>
             <w:r>
@@ -588,9 +582,8 @@
                 <w:sz w:val="24"/>
                 <w:szCs w:val="24"/>
               </w:rPr>
-              <w:t>}} {{</w:t>
-            </w:r>
-            <w:proofErr w:type="spellStart"/>
+              <w:t>}}</w:t>
+            </w:r>
             <w:r>
               <w:rPr>
                 <w:rFonts w:ascii="Calibri" w:eastAsia="Calibri" w:hAnsi="Calibri" w:cs="Calibri"/>
@@ -599,7 +592,7 @@
                 <w:sz w:val="24"/>
                 <w:szCs w:val="24"/>
               </w:rPr>
-              <w:t>interest.</w:t>
+              <w:t xml:space="preserve"> </w:t>
             </w:r>
             <w:r>
               <w:rPr>
@@ -609,9 +602,9 @@
                 <w:sz w:val="24"/>
                 <w:szCs w:val="24"/>
               </w:rPr>
-              <w:t>type</w:t>
-            </w:r>
-            <w:proofErr w:type="spellEnd"/>
+              <w:t xml:space="preserve">{%else%}{% if </w:t>
+            </w:r>
+            <w:proofErr w:type="spellStart"/>
             <w:r>
               <w:rPr>
                 <w:rFonts w:ascii="Calibri" w:eastAsia="Calibri" w:hAnsi="Calibri" w:cs="Calibri"/>
@@ -620,9 +613,9 @@
                 <w:sz w:val="24"/>
                 <w:szCs w:val="24"/>
               </w:rPr>
-              <w:t xml:space="preserve">}}{%else%} {% if </w:t>
-            </w:r>
-            <w:proofErr w:type="spellStart"/>
+              <w:t>redemption.type</w:t>
+            </w:r>
+            <w:proofErr w:type="spellEnd"/>
             <w:r>
               <w:rPr>
                 <w:rFonts w:ascii="Calibri" w:eastAsia="Calibri" w:hAnsi="Calibri" w:cs="Calibri"/>
@@ -631,9 +624,8 @@
                 <w:sz w:val="24"/>
                 <w:szCs w:val="24"/>
               </w:rPr>
-              <w:t>redemption.type</w:t>
-            </w:r>
-            <w:proofErr w:type="spellEnd"/>
+              <w:t xml:space="preserve"> == "Call"</w:t>
+            </w:r>
             <w:r>
               <w:rPr>
                 <w:rFonts w:ascii="Calibri" w:eastAsia="Calibri" w:hAnsi="Calibri" w:cs="Calibri"/>
@@ -642,8 +634,9 @@
                 <w:sz w:val="24"/>
                 <w:szCs w:val="24"/>
               </w:rPr>
-              <w:t xml:space="preserve"> == "Call"</w:t>
-            </w:r>
+              <w:t>%}{{</w:t>
+            </w:r>
+            <w:proofErr w:type="spellStart"/>
             <w:r>
               <w:rPr>
                 <w:rFonts w:ascii="Calibri" w:eastAsia="Calibri" w:hAnsi="Calibri" w:cs="Calibri"/>
@@ -652,9 +645,8 @@
                 <w:sz w:val="24"/>
                 <w:szCs w:val="24"/>
               </w:rPr>
-              <w:t>%}{{</w:t>
-            </w:r>
-            <w:proofErr w:type="spellStart"/>
+              <w:t>redemption.</w:t>
+            </w:r>
             <w:r>
               <w:rPr>
                 <w:rFonts w:ascii="Calibri" w:eastAsia="Calibri" w:hAnsi="Calibri" w:cs="Calibri"/>
@@ -663,8 +655,9 @@
                 <w:sz w:val="24"/>
                 <w:szCs w:val="24"/>
               </w:rPr>
-              <w:t>redemption.</w:t>
-            </w:r>
+              <w:t>callable_structure</w:t>
+            </w:r>
+            <w:proofErr w:type="spellEnd"/>
             <w:r>
               <w:rPr>
                 <w:rFonts w:ascii="Calibri" w:eastAsia="Calibri" w:hAnsi="Calibri" w:cs="Calibri"/>
@@ -673,9 +666,8 @@
                 <w:sz w:val="24"/>
                 <w:szCs w:val="24"/>
               </w:rPr>
-              <w:t>callable_structure</w:t>
-            </w:r>
-            <w:proofErr w:type="spellEnd"/>
+              <w:t>}}{%endif%}</w:t>
+            </w:r>
             <w:r>
               <w:rPr>
                 <w:rFonts w:ascii="Calibri" w:eastAsia="Calibri" w:hAnsi="Calibri" w:cs="Calibri"/>
@@ -684,8 +676,9 @@
                 <w:sz w:val="24"/>
                 <w:szCs w:val="24"/>
               </w:rPr>
-              <w:t xml:space="preserve">}}{%endif%} </w:t>
-            </w:r>
+              <w:t xml:space="preserve">{% if </w:t>
+            </w:r>
+            <w:proofErr w:type="spellStart"/>
             <w:r>
               <w:rPr>
                 <w:rFonts w:ascii="Calibri" w:eastAsia="Calibri" w:hAnsi="Calibri" w:cs="Calibri"/>
@@ -694,9 +687,9 @@
                 <w:sz w:val="24"/>
                 <w:szCs w:val="24"/>
               </w:rPr>
-              <w:t xml:space="preserve">{% if </w:t>
-            </w:r>
-            <w:proofErr w:type="spellStart"/>
+              <w:t>issuance_category</w:t>
+            </w:r>
+            <w:proofErr w:type="spellEnd"/>
             <w:r>
               <w:rPr>
                 <w:rFonts w:ascii="Calibri" w:eastAsia="Calibri" w:hAnsi="Calibri" w:cs="Calibri"/>
@@ -705,9 +698,9 @@
                 <w:sz w:val="24"/>
                 <w:szCs w:val="24"/>
               </w:rPr>
-              <w:t>issuance_category</w:t>
-            </w:r>
-            <w:proofErr w:type="spellEnd"/>
+              <w:t>=="Social Bonds"%}Social {%</w:t>
+            </w:r>
+            <w:proofErr w:type="spellStart"/>
             <w:r>
               <w:rPr>
                 <w:rFonts w:ascii="Calibri" w:eastAsia="Calibri" w:hAnsi="Calibri" w:cs="Calibri"/>
@@ -716,9 +709,9 @@
                 <w:sz w:val="24"/>
                 <w:szCs w:val="24"/>
               </w:rPr>
-              <w:t>=="Social Bonds"%}Social {%</w:t>
-            </w:r>
-            <w:proofErr w:type="spellStart"/>
+              <w:t>elif</w:t>
+            </w:r>
+            <w:proofErr w:type="spellEnd"/>
             <w:r>
               <w:rPr>
                 <w:rFonts w:ascii="Calibri" w:eastAsia="Calibri" w:hAnsi="Calibri" w:cs="Calibri"/>
@@ -727,9 +720,9 @@
                 <w:sz w:val="24"/>
                 <w:szCs w:val="24"/>
               </w:rPr>
-              <w:t>elif</w:t>
-            </w:r>
-            <w:proofErr w:type="spellEnd"/>
+              <w:t xml:space="preserve"> </w:t>
+            </w:r>
+            <w:proofErr w:type="spellStart"/>
             <w:r>
               <w:rPr>
                 <w:rFonts w:ascii="Calibri" w:eastAsia="Calibri" w:hAnsi="Calibri" w:cs="Calibri"/>
@@ -738,9 +731,9 @@
                 <w:sz w:val="24"/>
                 <w:szCs w:val="24"/>
               </w:rPr>
-              <w:t xml:space="preserve"> </w:t>
-            </w:r>
-            <w:proofErr w:type="spellStart"/>
+              <w:t>issuance_category</w:t>
+            </w:r>
+            <w:proofErr w:type="spellEnd"/>
             <w:r>
               <w:rPr>
                 <w:rFonts w:ascii="Calibri" w:eastAsia="Calibri" w:hAnsi="Calibri" w:cs="Calibri"/>
@@ -749,9 +742,8 @@
                 <w:sz w:val="24"/>
                 <w:szCs w:val="24"/>
               </w:rPr>
-              <w:t>issuance_category</w:t>
-            </w:r>
-            <w:proofErr w:type="spellEnd"/>
+              <w:t xml:space="preserve">=="Green Bonds"%}Green </w:t>
+            </w:r>
             <w:r>
               <w:rPr>
                 <w:rFonts w:ascii="Calibri" w:eastAsia="Calibri" w:hAnsi="Calibri" w:cs="Calibri"/>
@@ -760,8 +752,9 @@
                 <w:sz w:val="24"/>
                 <w:szCs w:val="24"/>
               </w:rPr>
-              <w:t xml:space="preserve">=="Green Bonds"%}Green </w:t>
-            </w:r>
+              <w:t>{%</w:t>
+            </w:r>
+            <w:proofErr w:type="spellStart"/>
             <w:r>
               <w:rPr>
                 <w:rFonts w:ascii="Calibri" w:eastAsia="Calibri" w:hAnsi="Calibri" w:cs="Calibri"/>
@@ -770,9 +763,9 @@
                 <w:sz w:val="24"/>
                 <w:szCs w:val="24"/>
               </w:rPr>
-              <w:t>{%</w:t>
-            </w:r>
-            <w:proofErr w:type="spellStart"/>
+              <w:t>elif</w:t>
+            </w:r>
+            <w:proofErr w:type="spellEnd"/>
             <w:r>
               <w:rPr>
                 <w:rFonts w:ascii="Calibri" w:eastAsia="Calibri" w:hAnsi="Calibri" w:cs="Calibri"/>
@@ -781,9 +774,9 @@
                 <w:sz w:val="24"/>
                 <w:szCs w:val="24"/>
               </w:rPr>
-              <w:t>elif</w:t>
-            </w:r>
-            <w:proofErr w:type="spellEnd"/>
+              <w:t xml:space="preserve"> </w:t>
+            </w:r>
+            <w:proofErr w:type="spellStart"/>
             <w:r>
               <w:rPr>
                 <w:rFonts w:ascii="Calibri" w:eastAsia="Calibri" w:hAnsi="Calibri" w:cs="Calibri"/>
@@ -792,9 +785,9 @@
                 <w:sz w:val="24"/>
                 <w:szCs w:val="24"/>
               </w:rPr>
-              <w:t xml:space="preserve"> </w:t>
-            </w:r>
-            <w:proofErr w:type="spellStart"/>
+              <w:t>issuance_category</w:t>
+            </w:r>
+            <w:proofErr w:type="spellEnd"/>
             <w:r>
               <w:rPr>
                 <w:rFonts w:ascii="Calibri" w:eastAsia="Calibri" w:hAnsi="Calibri" w:cs="Calibri"/>
@@ -803,9 +796,8 @@
                 <w:sz w:val="24"/>
                 <w:szCs w:val="24"/>
               </w:rPr>
-              <w:t>issuance_category</w:t>
-            </w:r>
-            <w:proofErr w:type="spellEnd"/>
+              <w:t xml:space="preserve">=="Sustainable Bonds"%}Sustainable </w:t>
+            </w:r>
             <w:r>
               <w:rPr>
                 <w:rFonts w:ascii="Calibri" w:eastAsia="Calibri" w:hAnsi="Calibri" w:cs="Calibri"/>
@@ -814,7 +806,7 @@
                 <w:sz w:val="24"/>
                 <w:szCs w:val="24"/>
               </w:rPr>
-              <w:t xml:space="preserve">=="Sustainable Bonds"%}Sustainable </w:t>
+              <w:t>{%endif%}</w:t>
             </w:r>
             <w:r>
               <w:rPr>
@@ -824,9 +816,8 @@
                 <w:sz w:val="24"/>
                 <w:szCs w:val="24"/>
               </w:rPr>
-              <w:t>{%endif%}{{</w:t>
-            </w:r>
-            <w:proofErr w:type="spellStart"/>
+              <w:t xml:space="preserve"> </w:t>
+            </w:r>
             <w:r>
               <w:rPr>
                 <w:rFonts w:ascii="Calibri" w:eastAsia="Calibri" w:hAnsi="Calibri" w:cs="Calibri"/>
@@ -835,9 +826,9 @@
                 <w:sz w:val="24"/>
                 <w:szCs w:val="24"/>
               </w:rPr>
-              <w:t>status_of_the_notes</w:t>
-            </w:r>
-            <w:proofErr w:type="spellEnd"/>
+              <w:t>{{</w:t>
+            </w:r>
+            <w:proofErr w:type="spellStart"/>
             <w:r>
               <w:rPr>
                 <w:rFonts w:ascii="Calibri" w:eastAsia="Calibri" w:hAnsi="Calibri" w:cs="Calibri"/>
@@ -846,9 +837,9 @@
                 <w:sz w:val="24"/>
                 <w:szCs w:val="24"/>
               </w:rPr>
-              <w:t>}} {{</w:t>
-            </w:r>
-            <w:proofErr w:type="spellStart"/>
+              <w:t>status_of_the_notes</w:t>
+            </w:r>
+            <w:proofErr w:type="spellEnd"/>
             <w:r>
               <w:rPr>
                 <w:rFonts w:ascii="Calibri" w:eastAsia="Calibri" w:hAnsi="Calibri" w:cs="Calibri"/>
@@ -857,7 +848,7 @@
                 <w:sz w:val="24"/>
                 <w:szCs w:val="24"/>
               </w:rPr>
-              <w:t>interest.</w:t>
+              <w:t xml:space="preserve">}} </w:t>
             </w:r>
             <w:r>
               <w:rPr>
@@ -867,9 +858,9 @@
                 <w:sz w:val="24"/>
                 <w:szCs w:val="24"/>
               </w:rPr>
-              <w:t>type</w:t>
-            </w:r>
-            <w:proofErr w:type="spellEnd"/>
+              <w:t xml:space="preserve">{%if </w:t>
+            </w:r>
+            <w:proofErr w:type="spellStart"/>
             <w:r>
               <w:rPr>
                 <w:rFonts w:ascii="Calibri" w:eastAsia="Calibri" w:hAnsi="Calibri" w:cs="Calibri"/>
@@ -878,7 +869,154 @@
                 <w:sz w:val="24"/>
                 <w:szCs w:val="24"/>
               </w:rPr>
-              <w:t>}}{%endif%} Notes (the "</w:t>
+              <w:t>interest.type</w:t>
+            </w:r>
+            <w:proofErr w:type="spellEnd"/>
+            <w:r>
+              <w:rPr>
+                <w:rFonts w:ascii="Calibri" w:eastAsia="Calibri" w:hAnsi="Calibri" w:cs="Calibri"/>
+                <w:b/>
+                <w:color w:val="44546A"/>
+                <w:sz w:val="24"/>
+                <w:szCs w:val="24"/>
+              </w:rPr>
+              <w:t>=="Fixed Rate"%}{{</w:t>
+            </w:r>
+            <w:proofErr w:type="spellStart"/>
+            <w:r>
+              <w:rPr>
+                <w:rFonts w:ascii="Calibri" w:eastAsia="Calibri" w:hAnsi="Calibri" w:cs="Calibri"/>
+                <w:b/>
+                <w:color w:val="44546A"/>
+                <w:sz w:val="24"/>
+                <w:szCs w:val="24"/>
+              </w:rPr>
+              <w:t>interest.fixed_rate</w:t>
+            </w:r>
+            <w:proofErr w:type="spellEnd"/>
+            <w:r>
+              <w:rPr>
+                <w:rFonts w:ascii="Calibri" w:eastAsia="Calibri" w:hAnsi="Calibri" w:cs="Calibri"/>
+                <w:b/>
+                <w:color w:val="44546A"/>
+                <w:sz w:val="24"/>
+                <w:szCs w:val="24"/>
+              </w:rPr>
+              <w:t>}}%</w:t>
+            </w:r>
+            <w:r>
+              <w:rPr>
+                <w:rFonts w:ascii="Calibri" w:eastAsia="Calibri" w:hAnsi="Calibri" w:cs="Calibri"/>
+                <w:b/>
+                <w:color w:val="44546A"/>
+                <w:sz w:val="24"/>
+                <w:szCs w:val="24"/>
+              </w:rPr>
+              <w:t xml:space="preserve"> </w:t>
+            </w:r>
+            <w:r>
+              <w:rPr>
+                <w:rFonts w:ascii="Calibri" w:eastAsia="Calibri" w:hAnsi="Calibri" w:cs="Calibri"/>
+                <w:b/>
+                <w:color w:val="44546A"/>
+                <w:sz w:val="24"/>
+                <w:szCs w:val="24"/>
+              </w:rPr>
+              <w:t>{%endif%}</w:t>
+            </w:r>
+            <w:r>
+              <w:rPr>
+                <w:rFonts w:ascii="Calibri" w:eastAsia="Calibri" w:hAnsi="Calibri" w:cs="Calibri"/>
+                <w:b/>
+                <w:color w:val="44546A"/>
+                <w:sz w:val="24"/>
+                <w:szCs w:val="24"/>
+              </w:rPr>
+              <w:t>{{</w:t>
+            </w:r>
+            <w:proofErr w:type="spellStart"/>
+            <w:r>
+              <w:rPr>
+                <w:rFonts w:ascii="Calibri" w:eastAsia="Calibri" w:hAnsi="Calibri" w:cs="Calibri"/>
+                <w:b/>
+                <w:color w:val="44546A"/>
+                <w:sz w:val="24"/>
+                <w:szCs w:val="24"/>
+              </w:rPr>
+              <w:t>interest.</w:t>
+            </w:r>
+            <w:r>
+              <w:rPr>
+                <w:rFonts w:ascii="Calibri" w:eastAsia="Calibri" w:hAnsi="Calibri" w:cs="Calibri"/>
+                <w:b/>
+                <w:color w:val="44546A"/>
+                <w:sz w:val="24"/>
+                <w:szCs w:val="24"/>
+              </w:rPr>
+              <w:t>type</w:t>
+            </w:r>
+            <w:proofErr w:type="spellEnd"/>
+            <w:r>
+              <w:rPr>
+                <w:rFonts w:ascii="Calibri" w:eastAsia="Calibri" w:hAnsi="Calibri" w:cs="Calibri"/>
+                <w:b/>
+                <w:color w:val="44546A"/>
+                <w:sz w:val="24"/>
+                <w:szCs w:val="24"/>
+              </w:rPr>
+              <w:t xml:space="preserve">}}{%endif%} Notes </w:t>
+            </w:r>
+            <w:r>
+              <w:rPr>
+                <w:rFonts w:ascii="Calibri" w:eastAsia="Calibri" w:hAnsi="Calibri" w:cs="Calibri"/>
+                <w:b/>
+                <w:color w:val="44546A"/>
+                <w:sz w:val="24"/>
+                <w:szCs w:val="24"/>
+              </w:rPr>
+              <w:t xml:space="preserve">due </w:t>
+            </w:r>
+            <w:r>
+              <w:rPr>
+                <w:rFonts w:ascii="Calibri" w:eastAsia="Calibri" w:hAnsi="Calibri" w:cs="Calibri"/>
+                <w:b/>
+                <w:color w:val="44546A"/>
+                <w:sz w:val="24"/>
+                <w:szCs w:val="24"/>
+              </w:rPr>
+              <w:t>{{</w:t>
+            </w:r>
+            <w:proofErr w:type="spellStart"/>
+            <w:r>
+              <w:rPr>
+                <w:rFonts w:ascii="Calibri" w:eastAsia="Calibri" w:hAnsi="Calibri" w:cs="Calibri"/>
+                <w:b/>
+                <w:color w:val="44546A"/>
+                <w:sz w:val="24"/>
+                <w:szCs w:val="24"/>
+              </w:rPr>
+              <w:t>redemption.maturity_date</w:t>
+            </w:r>
+            <w:proofErr w:type="spellEnd"/>
+            <w:r>
+              <w:rPr>
+                <w:rFonts w:ascii="Calibri" w:eastAsia="Calibri" w:hAnsi="Calibri" w:cs="Calibri"/>
+                <w:b/>
+                <w:color w:val="44546A"/>
+                <w:sz w:val="24"/>
+                <w:szCs w:val="24"/>
+              </w:rPr>
+              <w:t xml:space="preserve">}} </w:t>
+            </w:r>
+            <w:r>
+              <w:rPr>
+                <w:rFonts w:ascii="Calibri" w:eastAsia="Calibri" w:hAnsi="Calibri" w:cs="Calibri"/>
+                <w:b/>
+                <w:color w:val="44546A"/>
+                <w:sz w:val="24"/>
+                <w:szCs w:val="24"/>
+              </w:rPr>
+              <w:t>(the "</w:t>
             </w:r>
             <w:r>
               <w:rPr>
@@ -1338,6 +1476,120 @@
               </w:rPr>
               <w:t>{issuer.name}}</w:t>
             </w:r>
+            <w:r>
+              <w:rPr>
+                <w:rFonts w:ascii="Calibri" w:eastAsia="Calibri" w:hAnsi="Calibri" w:cs="Calibri"/>
+              </w:rPr>
+              <w:t xml:space="preserve">: </w:t>
+            </w:r>
+            <w:r>
+              <w:rPr>
+                <w:rFonts w:ascii="Calibri" w:eastAsia="Calibri" w:hAnsi="Calibri" w:cs="Calibri"/>
+              </w:rPr>
+              <w:t xml:space="preserve">{% for rating in </w:t>
+            </w:r>
+            <w:proofErr w:type="spellStart"/>
+            <w:r>
+              <w:rPr>
+                <w:rFonts w:ascii="Calibri" w:eastAsia="Calibri" w:hAnsi="Calibri" w:cs="Calibri"/>
+              </w:rPr>
+              <w:t>issuer.ratings</w:t>
+            </w:r>
+            <w:proofErr w:type="spellEnd"/>
+            <w:r>
+              <w:rPr>
+                <w:rFonts w:ascii="Calibri" w:eastAsia="Calibri" w:hAnsi="Calibri" w:cs="Calibri"/>
+              </w:rPr>
+              <w:t xml:space="preserve"> %}{{</w:t>
+            </w:r>
+            <w:proofErr w:type="spellStart"/>
+            <w:r>
+              <w:rPr>
+                <w:rFonts w:ascii="Calibri" w:eastAsia="Calibri" w:hAnsi="Calibri" w:cs="Calibri"/>
+              </w:rPr>
+              <w:t>rating.agency</w:t>
+            </w:r>
+            <w:proofErr w:type="spellEnd"/>
+            <w:r>
+              <w:rPr>
+                <w:rFonts w:ascii="Calibri" w:eastAsia="Calibri" w:hAnsi="Calibri" w:cs="Calibri"/>
+              </w:rPr>
+              <w:t>}}: {{</w:t>
+            </w:r>
+            <w:proofErr w:type="spellStart"/>
+            <w:r>
+              <w:rPr>
+                <w:rFonts w:ascii="Calibri" w:eastAsia="Calibri" w:hAnsi="Calibri" w:cs="Calibri"/>
+              </w:rPr>
+              <w:t>rating.value</w:t>
+            </w:r>
+            <w:proofErr w:type="spellEnd"/>
+            <w:r>
+              <w:rPr>
+                <w:rFonts w:ascii="Calibri" w:eastAsia="Calibri" w:hAnsi="Calibri" w:cs="Calibri"/>
+              </w:rPr>
+              <w:t>}} ({{</w:t>
+            </w:r>
+            <w:proofErr w:type="spellStart"/>
+            <w:r>
+              <w:rPr>
+                <w:rFonts w:ascii="Calibri" w:eastAsia="Calibri" w:hAnsi="Calibri" w:cs="Calibri"/>
+              </w:rPr>
+              <w:t>rating.outlook</w:t>
+            </w:r>
+            <w:proofErr w:type="spellEnd"/>
+            <w:r>
+              <w:rPr>
+                <w:rFonts w:ascii="Calibri" w:eastAsia="Calibri" w:hAnsi="Calibri" w:cs="Calibri"/>
+              </w:rPr>
+              <w:t>}})</w:t>
+            </w:r>
+            <w:r>
+              <w:rPr>
+                <w:rFonts w:ascii="Calibri" w:eastAsia="Calibri" w:hAnsi="Calibri" w:cs="Calibri"/>
+              </w:rPr>
+              <w:t xml:space="preserve">{% if loop.revindex0 == 1%} and {%else%}{%if </w:t>
+            </w:r>
+            <w:proofErr w:type="spellStart"/>
+            <w:r>
+              <w:rPr>
+                <w:rFonts w:ascii="Calibri" w:eastAsia="Calibri" w:hAnsi="Calibri" w:cs="Calibri"/>
+              </w:rPr>
+              <w:t>loop.last</w:t>
+            </w:r>
+            <w:proofErr w:type="spellEnd"/>
+            <w:r>
+              <w:rPr>
+                <w:rFonts w:ascii="Calibri" w:eastAsia="Calibri" w:hAnsi="Calibri" w:cs="Calibri"/>
+              </w:rPr>
+              <w:t xml:space="preserve"> == False %}, {%endif%}{%endif%}</w:t>
+            </w:r>
+            <w:r>
+              <w:rPr>
+                <w:rFonts w:ascii="Calibri" w:eastAsia="Calibri" w:hAnsi="Calibri" w:cs="Calibri"/>
+              </w:rPr>
+              <w:t>{%</w:t>
+            </w:r>
+            <w:proofErr w:type="spellStart"/>
+            <w:r>
+              <w:rPr>
+                <w:rFonts w:ascii="Calibri" w:eastAsia="Calibri" w:hAnsi="Calibri" w:cs="Calibri"/>
+              </w:rPr>
+              <w:t>endfor</w:t>
+            </w:r>
+            <w:proofErr w:type="spellEnd"/>
+            <w:r>
+              <w:rPr>
+                <w:rFonts w:ascii="Calibri" w:eastAsia="Calibri" w:hAnsi="Calibri" w:cs="Calibri"/>
+              </w:rPr>
+              <w:t>%}</w:t>
+            </w:r>
+            <w:r>
+              <w:rPr>
+                <w:rFonts w:ascii="Calibri" w:eastAsia="Calibri" w:hAnsi="Calibri" w:cs="Calibri"/>
+              </w:rPr>
+              <w:t>{% if loop.revindex0 == 1%}</w:t>
+            </w:r>
           </w:p>
           <w:p>
             <w:pPr>
@@ -1356,65 +1608,35 @@
               <w:rPr>
                 <w:rFonts w:ascii="Calibri" w:eastAsia="Calibri" w:hAnsi="Calibri" w:cs="Calibri"/>
               </w:rPr>
-              <w:t xml:space="preserve">{% for rating in </w:t>
-            </w:r>
-            <w:proofErr w:type="spellStart"/>
+              <w:t>{%else</w:t>
+            </w:r>
             <w:proofErr w:type="gramStart"/>
             <w:r>
               <w:rPr>
                 <w:rFonts w:ascii="Calibri" w:eastAsia="Calibri" w:hAnsi="Calibri" w:cs="Calibri"/>
               </w:rPr>
-              <w:t>issuer.ratings</w:t>
-            </w:r>
-            <w:proofErr w:type="spellEnd"/>
+              <w:t>%}{</w:t>
+            </w:r>
             <w:proofErr w:type="gramEnd"/>
             <w:r>
               <w:rPr>
                 <w:rFonts w:ascii="Calibri" w:eastAsia="Calibri" w:hAnsi="Calibri" w:cs="Calibri"/>
               </w:rPr>
-              <w:t xml:space="preserve"> %}{{</w:t>
-            </w:r>
-            <w:proofErr w:type="spellStart"/>
-            <w:r>
-              <w:rPr>
-                <w:rFonts w:ascii="Calibri" w:eastAsia="Calibri" w:hAnsi="Calibri" w:cs="Calibri"/>
-              </w:rPr>
-              <w:t>rating.agency</w:t>
-            </w:r>
-            <w:proofErr w:type="spellEnd"/>
-            <w:r>
-              <w:rPr>
-                <w:rFonts w:ascii="Calibri" w:eastAsia="Calibri" w:hAnsi="Calibri" w:cs="Calibri"/>
-              </w:rPr>
-              <w:t>}}: {{</w:t>
-            </w:r>
-            <w:proofErr w:type="spellStart"/>
-            <w:r>
-              <w:rPr>
-                <w:rFonts w:ascii="Calibri" w:eastAsia="Calibri" w:hAnsi="Calibri" w:cs="Calibri"/>
-              </w:rPr>
-              <w:t>rating.value</w:t>
-            </w:r>
-            <w:proofErr w:type="spellEnd"/>
-            <w:r>
-              <w:rPr>
-                <w:rFonts w:ascii="Calibri" w:eastAsia="Calibri" w:hAnsi="Calibri" w:cs="Calibri"/>
-              </w:rPr>
-              <w:t>}} ({{</w:t>
-            </w:r>
-            <w:proofErr w:type="spellStart"/>
-            <w:r>
-              <w:rPr>
-                <w:rFonts w:ascii="Calibri" w:eastAsia="Calibri" w:hAnsi="Calibri" w:cs="Calibri"/>
-              </w:rPr>
-              <w:t>rating.outlook</w:t>
-            </w:r>
-            <w:proofErr w:type="spellEnd"/>
-            <w:r>
-              <w:rPr>
-                <w:rFonts w:ascii="Calibri" w:eastAsia="Calibri" w:hAnsi="Calibri" w:cs="Calibri"/>
-              </w:rPr>
-              <w:t>}})</w:t>
+              <w:t xml:space="preserve">%if </w:t>
+            </w:r>
+            <w:proofErr w:type="spellStart"/>
+            <w:r>
+              <w:rPr>
+                <w:rFonts w:ascii="Calibri" w:eastAsia="Calibri" w:hAnsi="Calibri" w:cs="Calibri"/>
+              </w:rPr>
+              <w:t>loop.last</w:t>
+            </w:r>
+            <w:proofErr w:type="spellEnd"/>
+            <w:r>
+              <w:rPr>
+                <w:rFonts w:ascii="Calibri" w:eastAsia="Calibri" w:hAnsi="Calibri" w:cs="Calibri"/>
+              </w:rPr>
+              <w:t xml:space="preserve"> == False %}</w:t>
             </w:r>
           </w:p>
           <w:p>
@@ -1434,6 +1656,32 @@
               <w:rPr>
                 <w:rFonts w:ascii="Calibri" w:eastAsia="Calibri" w:hAnsi="Calibri" w:cs="Calibri"/>
               </w:rPr>
+              <w:t>{%endif</w:t>
+            </w:r>
+            <w:proofErr w:type="gramStart"/>
+            <w:r>
+              <w:rPr>
+                <w:rFonts w:ascii="Calibri" w:eastAsia="Calibri" w:hAnsi="Calibri" w:cs="Calibri"/>
+              </w:rPr>
+              <w:t>%}</w:t>
+            </w:r>
+            <w:r>
+              <w:rPr>
+                <w:rFonts w:ascii="Calibri" w:eastAsia="Calibri" w:hAnsi="Calibri" w:cs="Calibri"/>
+              </w:rPr>
+              <w:t>{</w:t>
+            </w:r>
+            <w:proofErr w:type="gramEnd"/>
+            <w:r>
+              <w:rPr>
+                <w:rFonts w:ascii="Calibri" w:eastAsia="Calibri" w:hAnsi="Calibri" w:cs="Calibri"/>
+              </w:rPr>
+              <w:t>%endif%}</w:t>
+            </w:r>
+            <w:r>
+              <w:rPr>
+                <w:rFonts w:ascii="Calibri" w:eastAsia="Calibri" w:hAnsi="Calibri" w:cs="Calibri"/>
+              </w:rPr>
               <w:t>{%</w:t>
             </w:r>
             <w:proofErr w:type="spellStart"/>
@@ -1448,49 +1696,7 @@
               <w:rPr>
                 <w:rFonts w:ascii="Calibri" w:eastAsia="Calibri" w:hAnsi="Calibri" w:cs="Calibri"/>
               </w:rPr>
-              <w:t>%}</w:t>
-            </w:r>
-          </w:p>
-          <w:p>
-            <w:pPr>
-              <w:pBdr>
-                <w:top w:val="nil"/>
-                <w:left w:val="nil"/>
-                <w:bottom w:val="nil"/>
-                <w:right w:val="nil"/>
-                <w:between w:val="nil"/>
-              </w:pBdr>
-              <w:rPr>
-                <w:rFonts w:ascii="Calibri" w:eastAsia="Calibri" w:hAnsi="Calibri" w:cs="Calibri"/>
-              </w:rPr>
-            </w:pPr>
-            <w:r>
-              <w:rPr>
-                <w:rFonts w:ascii="Calibri" w:eastAsia="Calibri" w:hAnsi="Calibri" w:cs="Calibri"/>
-              </w:rPr>
-              <w:t>{%</w:t>
-            </w:r>
-            <w:proofErr w:type="spellStart"/>
-            <w:r>
-              <w:rPr>
-                <w:rFonts w:ascii="Calibri" w:eastAsia="Calibri" w:hAnsi="Calibri" w:cs="Calibri"/>
-              </w:rPr>
-              <w:t>endfor</w:t>
-            </w:r>
-            <w:proofErr w:type="spellEnd"/>
-            <w:proofErr w:type="gramStart"/>
-            <w:r>
-              <w:rPr>
-                <w:rFonts w:ascii="Calibri" w:eastAsia="Calibri" w:hAnsi="Calibri" w:cs="Calibri"/>
-              </w:rPr>
-              <w:t>%}{</w:t>
-            </w:r>
-            <w:proofErr w:type="gramEnd"/>
-            <w:r>
-              <w:rPr>
-                <w:rFonts w:ascii="Calibri" w:eastAsia="Calibri" w:hAnsi="Calibri" w:cs="Calibri"/>
-              </w:rPr>
-              <w:t>% if guarantors is defined %}</w:t>
+              <w:t>%}{% if guarantors is defined %}</w:t>
             </w:r>
           </w:p>
         </w:tc>
@@ -2925,10 +3131,22 @@
               <w:rPr>
                 <w:rFonts w:ascii="Calibri" w:eastAsia="Calibri" w:hAnsi="Calibri" w:cs="Calibri"/>
               </w:rPr>
-              <w:t>.type</w:t>
-            </w:r>
-            <w:proofErr w:type="spellEnd"/>
+              <w:t>.</w:t>
+            </w:r>
+            <w:r>
+              <w:rPr>
+                <w:rFonts w:ascii="Calibri" w:eastAsia="Calibri" w:hAnsi="Calibri" w:cs="Calibri"/>
+              </w:rPr>
+              <w:t>form</w:t>
+            </w:r>
             <w:proofErr w:type="gramEnd"/>
+            <w:r>
+              <w:rPr>
+                <w:rFonts w:ascii="Calibri" w:eastAsia="Calibri" w:hAnsi="Calibri" w:cs="Calibri"/>
+              </w:rPr>
+              <w:t>_of_the_notes</w:t>
+            </w:r>
+            <w:proofErr w:type="spellEnd"/>
             <w:r>
               <w:rPr>
                 <w:rFonts w:ascii="Calibri" w:eastAsia="Calibri" w:hAnsi="Calibri" w:cs="Calibri"/>
@@ -2998,6 +3216,7 @@
                 <w:rFonts w:ascii="Calibri" w:eastAsia="Calibri" w:hAnsi="Calibri" w:cs="Calibri"/>
                 <w:b/>
               </w:rPr>
+              <w:lastRenderedPageBreak/>
               <w:t>Note Type</w:t>
             </w:r>
           </w:p>
@@ -3135,7 +3354,6 @@
                 <w:rFonts w:ascii="Calibri" w:eastAsia="Calibri" w:hAnsi="Calibri" w:cs="Calibri"/>
                 <w:b/>
               </w:rPr>
-              <w:lastRenderedPageBreak/>
               <w:t>ECB Eligible</w:t>
             </w:r>
           </w:p>
@@ -4502,6 +4720,12 @@
               <w:rPr>
                 <w:rFonts w:ascii="Calibri" w:eastAsia="Calibri" w:hAnsi="Calibri" w:cs="Calibri"/>
               </w:rPr>
+              <w:t>interest.</w:t>
+            </w:r>
+            <w:r>
+              <w:rPr>
+                <w:rFonts w:ascii="Calibri" w:eastAsia="Calibri" w:hAnsi="Calibri" w:cs="Calibri"/>
+              </w:rPr>
               <w:t>initial</w:t>
             </w:r>
             <w:r>
@@ -4553,56 +4777,56 @@
               </w:rPr>
               <w:t>commencing with a {{</w:t>
             </w:r>
+            <w:proofErr w:type="spellStart"/>
+            <w:r>
+              <w:rPr>
+                <w:rFonts w:ascii="Calibri" w:eastAsia="Calibri" w:hAnsi="Calibri" w:cs="Calibri"/>
+              </w:rPr>
+              <w:t>interest.</w:t>
+            </w:r>
+            <w:r>
+              <w:rPr>
+                <w:rFonts w:ascii="Calibri" w:eastAsia="Calibri" w:hAnsi="Calibri" w:cs="Calibri"/>
+              </w:rPr>
+              <w:t>initial</w:t>
+            </w:r>
+            <w:r>
+              <w:rPr>
+                <w:rFonts w:ascii="Calibri" w:eastAsia="Calibri" w:hAnsi="Calibri" w:cs="Calibri"/>
+              </w:rPr>
+              <w:t>_stub_type</w:t>
+            </w:r>
+            <w:proofErr w:type="spellEnd"/>
+            <w:r>
+              <w:rPr>
+                <w:rFonts w:ascii="Calibri" w:eastAsia="Calibri" w:hAnsi="Calibri" w:cs="Calibri"/>
+              </w:rPr>
+              <w:t>}} c</w:t>
+            </w:r>
+            <w:r>
+              <w:rPr>
+                <w:rFonts w:ascii="Calibri" w:eastAsia="Calibri" w:hAnsi="Calibri" w:cs="Calibri"/>
+              </w:rPr>
+              <w:t>oupon,</w:t>
+            </w:r>
+            <w:r>
+              <w:rPr>
+                <w:rFonts w:ascii="Calibri" w:eastAsia="Calibri" w:hAnsi="Calibri" w:cs="Calibri"/>
+              </w:rPr>
+              <w:t>{%endif%}</w:t>
+            </w:r>
+            <w:r>
+              <w:rPr>
+                <w:rFonts w:ascii="Calibri" w:eastAsia="Calibri" w:hAnsi="Calibri" w:cs="Calibri"/>
+              </w:rPr>
+              <w:t>{%</w:t>
+            </w:r>
             <w:r>
               <w:rPr>
                 <w:rFonts w:ascii="Calibri" w:eastAsia="Calibri" w:hAnsi="Calibri" w:cs="Calibri"/>
               </w:rPr>
               <w:t xml:space="preserve"> </w:t>
             </w:r>
-            <w:proofErr w:type="spellStart"/>
-            <w:r>
-              <w:rPr>
-                <w:rFonts w:ascii="Calibri" w:eastAsia="Calibri" w:hAnsi="Calibri" w:cs="Calibri"/>
-              </w:rPr>
-              <w:t>initial</w:t>
-            </w:r>
-            <w:r>
-              <w:rPr>
-                <w:rFonts w:ascii="Calibri" w:eastAsia="Calibri" w:hAnsi="Calibri" w:cs="Calibri"/>
-              </w:rPr>
-              <w:t>_stub_type</w:t>
-            </w:r>
-            <w:proofErr w:type="spellEnd"/>
-            <w:r>
-              <w:rPr>
-                <w:rFonts w:ascii="Calibri" w:eastAsia="Calibri" w:hAnsi="Calibri" w:cs="Calibri"/>
-              </w:rPr>
-              <w:t>}} c</w:t>
-            </w:r>
-            <w:r>
-              <w:rPr>
-                <w:rFonts w:ascii="Calibri" w:eastAsia="Calibri" w:hAnsi="Calibri" w:cs="Calibri"/>
-              </w:rPr>
-              <w:t>oupon,</w:t>
-            </w:r>
-            <w:r>
-              <w:rPr>
-                <w:rFonts w:ascii="Calibri" w:eastAsia="Calibri" w:hAnsi="Calibri" w:cs="Calibri"/>
-              </w:rPr>
-              <w:t>{%endif%}</w:t>
-            </w:r>
-            <w:r>
-              <w:rPr>
-                <w:rFonts w:ascii="Calibri" w:eastAsia="Calibri" w:hAnsi="Calibri" w:cs="Calibri"/>
-              </w:rPr>
-              <w:t>{%</w:t>
-            </w:r>
-            <w:r>
-              <w:rPr>
-                <w:rFonts w:ascii="Calibri" w:eastAsia="Calibri" w:hAnsi="Calibri" w:cs="Calibri"/>
-              </w:rPr>
-              <w:t xml:space="preserve"> </w:t>
-            </w:r>
             <w:r>
               <w:rPr>
                 <w:rFonts w:ascii="Calibri" w:eastAsia="Calibri" w:hAnsi="Calibri" w:cs="Calibri"/>
@@ -4614,6 +4838,12 @@
               <w:rPr>
                 <w:rFonts w:ascii="Calibri" w:eastAsia="Calibri" w:hAnsi="Calibri" w:cs="Calibri"/>
               </w:rPr>
+              <w:t>interest.</w:t>
+            </w:r>
+            <w:r>
+              <w:rPr>
+                <w:rFonts w:ascii="Calibri" w:eastAsia="Calibri" w:hAnsi="Calibri" w:cs="Calibri"/>
+              </w:rPr>
               <w:t>last_stub_</w:t>
             </w:r>
             <w:r>
@@ -4648,6 +4878,12 @@
               <w:t>" %} ending with a {{</w:t>
             </w:r>
             <w:proofErr w:type="spellStart"/>
+            <w:r>
+              <w:rPr>
+                <w:rFonts w:ascii="Calibri" w:eastAsia="Calibri" w:hAnsi="Calibri" w:cs="Calibri"/>
+              </w:rPr>
+              <w:t>interest.</w:t>
+            </w:r>
             <w:r>
               <w:rPr>
                 <w:rFonts w:ascii="Calibri" w:eastAsia="Calibri" w:hAnsi="Calibri" w:cs="Calibri"/>
@@ -5027,7 +5263,7 @@
               <w:rPr>
                 <w:rFonts w:ascii="Calibri" w:eastAsia="Calibri" w:hAnsi="Calibri" w:cs="Calibri"/>
               </w:rPr>
-              <w:t>%}Floating rate based on the {{</w:t>
+              <w:t>%}Floating rate based on {{</w:t>
             </w:r>
             <w:proofErr w:type="spellStart"/>
             <w:r>
@@ -5672,7 +5908,19 @@
               <w:rPr>
                 <w:rFonts w:ascii="Calibri" w:eastAsia="Calibri" w:hAnsi="Calibri" w:cs="Calibri"/>
               </w:rPr>
-              <w:t>}} {{</w:t>
+              <w:t>}}</w:t>
+            </w:r>
+            <w:r>
+              <w:rPr>
+                <w:rFonts w:ascii="Calibri" w:eastAsia="Calibri" w:hAnsi="Calibri" w:cs="Calibri"/>
+              </w:rPr>
+              <w:t xml:space="preserve"> </w:t>
+            </w:r>
+            <w:r>
+              <w:rPr>
+                <w:rFonts w:ascii="Calibri" w:eastAsia="Calibri" w:hAnsi="Calibri" w:cs="Calibri"/>
+              </w:rPr>
+              <w:t>{{</w:t>
             </w:r>
             <w:proofErr w:type="spellStart"/>
             <w:r>
@@ -5719,6 +5967,7 @@
               <w:rPr>
                 <w:rFonts w:ascii="Calibri" w:eastAsia="Calibri" w:hAnsi="Calibri" w:cs="Calibri"/>
               </w:rPr>
+              <w:lastRenderedPageBreak/>
               <w:t>interest.</w:t>
             </w:r>
             <w:r>
@@ -6396,7 +6645,19 @@
               <w:rPr>
                 <w:rFonts w:ascii="Calibri" w:eastAsia="Calibri" w:hAnsi="Calibri" w:cs="Calibri"/>
               </w:rPr>
-              <w:t xml:space="preserve"> == "SONIA" %}Banking{%else%}Business{%endif%} Day of each{%endif%} interest period taken from {{ </w:t>
+              <w:t xml:space="preserve"> == "SONIA" %}Banking{%else%}Business{%endif%} Day of each{%endif%}</w:t>
+            </w:r>
+            <w:r>
+              <w:rPr>
+                <w:rFonts w:ascii="Calibri" w:eastAsia="Calibri" w:hAnsi="Calibri" w:cs="Calibri"/>
+              </w:rPr>
+              <w:t xml:space="preserve"> </w:t>
+            </w:r>
+            <w:r>
+              <w:rPr>
+                <w:rFonts w:ascii="Calibri" w:eastAsia="Calibri" w:hAnsi="Calibri" w:cs="Calibri"/>
+              </w:rPr>
+              <w:t xml:space="preserve">taken from {{ </w:t>
             </w:r>
             <w:proofErr w:type="spellStart"/>
             <w:r>
@@ -6423,13 +6684,19 @@
               <w:rPr>
                 <w:rFonts w:ascii="Calibri" w:eastAsia="Calibri" w:hAnsi="Calibri" w:cs="Calibri"/>
               </w:rPr>
-              <w:t>interest.</w:t>
-            </w:r>
-            <w:r>
-              <w:rPr>
-                <w:rFonts w:ascii="Calibri" w:eastAsia="Calibri" w:hAnsi="Calibri" w:cs="Calibri"/>
-              </w:rPr>
-              <w:t>basis_screen_rate_page</w:t>
+              <w:t>interest</w:t>
+            </w:r>
+            <w:r>
+              <w:rPr>
+                <w:rFonts w:ascii="Calibri" w:eastAsia="Calibri" w:hAnsi="Calibri" w:cs="Calibri"/>
+              </w:rPr>
+              <w:t>.</w:t>
+            </w:r>
+            <w:r>
+              <w:rPr>
+                <w:rFonts w:ascii="Calibri" w:eastAsia="Calibri" w:hAnsi="Calibri" w:cs="Calibri"/>
+              </w:rPr>
+              <w:t>screen_rate_page</w:t>
             </w:r>
             <w:proofErr w:type="spellEnd"/>
             <w:r>
@@ -8202,6 +8469,7 @@
                 <w:rFonts w:ascii="Calibri" w:eastAsia="Calibri" w:hAnsi="Calibri" w:cs="Calibri"/>
                 <w:b/>
               </w:rPr>
+              <w:lastRenderedPageBreak/>
               <w:t>Net Fees</w:t>
             </w:r>
           </w:p>
@@ -8342,7 +8610,6 @@
                 <w:rFonts w:ascii="Calibri" w:eastAsia="Calibri" w:hAnsi="Calibri" w:cs="Calibri"/>
                 <w:b/>
               </w:rPr>
-              <w:lastRenderedPageBreak/>
               <w:t>All-in Issuer Price</w:t>
             </w:r>
           </w:p>
@@ -9036,7 +9303,13 @@
               <w:rPr>
                 <w:rFonts w:ascii="Calibri" w:eastAsia="Calibri" w:hAnsi="Calibri" w:cs="Calibri"/>
               </w:rPr>
-              <w:t>broken_first_stub_type</w:t>
+              <w:t>interest.</w:t>
+            </w:r>
+            <w:r>
+              <w:rPr>
+                <w:rFonts w:ascii="Calibri" w:eastAsia="Calibri" w:hAnsi="Calibri" w:cs="Calibri"/>
+              </w:rPr>
+              <w:t>first_stub_type</w:t>
             </w:r>
             <w:proofErr w:type="spellEnd"/>
             <w:r>
@@ -9050,7 +9323,13 @@
               <w:rPr>
                 <w:rFonts w:ascii="Calibri" w:eastAsia="Calibri" w:hAnsi="Calibri" w:cs="Calibri"/>
               </w:rPr>
-              <w:t>broken_last_stub_type</w:t>
+              <w:t>interest.</w:t>
+            </w:r>
+            <w:r>
+              <w:rPr>
+                <w:rFonts w:ascii="Calibri" w:eastAsia="Calibri" w:hAnsi="Calibri" w:cs="Calibri"/>
+              </w:rPr>
+              <w:t>last_stub_type</w:t>
             </w:r>
             <w:proofErr w:type="spellEnd"/>
             <w:r>
@@ -9966,7 +10245,13 @@
               <w:rPr>
                 <w:rFonts w:ascii="Calibri" w:eastAsia="Calibri" w:hAnsi="Calibri" w:cs="Calibri"/>
               </w:rPr>
-              <w:t>Payments: {{</w:t>
+              <w:t xml:space="preserve">Payments: </w:t>
+            </w:r>
+            <w:r>
+              <w:rPr>
+                <w:rFonts w:ascii="Calibri" w:eastAsia="Calibri" w:hAnsi="Calibri" w:cs="Calibri"/>
+              </w:rPr>
+              <w:t xml:space="preserve">{% for days in </w:t>
             </w:r>
             <w:proofErr w:type="spellStart"/>
             <w:proofErr w:type="gramStart"/>
@@ -9994,7 +10279,53 @@
               <w:rPr>
                 <w:rFonts w:ascii="Calibri" w:eastAsia="Calibri" w:hAnsi="Calibri" w:cs="Calibri"/>
               </w:rPr>
-              <w:t xml:space="preserve">}}{%if </w:t>
+              <w:t xml:space="preserve"> %}{{days}}</w:t>
+            </w:r>
+            <w:r>
+              <w:rPr>
+                <w:rFonts w:ascii="Calibri" w:eastAsia="Calibri" w:hAnsi="Calibri" w:cs="Calibri"/>
+              </w:rPr>
+              <w:t xml:space="preserve">{% if loop.revindex0 == 1%} and {%else%}{%if </w:t>
+            </w:r>
+            <w:proofErr w:type="spellStart"/>
+            <w:r>
+              <w:rPr>
+                <w:rFonts w:ascii="Calibri" w:eastAsia="Calibri" w:hAnsi="Calibri" w:cs="Calibri"/>
+              </w:rPr>
+              <w:t>loop.last</w:t>
+            </w:r>
+            <w:proofErr w:type="spellEnd"/>
+            <w:r>
+              <w:rPr>
+                <w:rFonts w:ascii="Calibri" w:eastAsia="Calibri" w:hAnsi="Calibri" w:cs="Calibri"/>
+              </w:rPr>
+              <w:t xml:space="preserve"> == False %}, {%endif%}{%endif%}</w:t>
+            </w:r>
+            <w:r>
+              <w:rPr>
+                <w:rFonts w:ascii="Calibri" w:eastAsia="Calibri" w:hAnsi="Calibri" w:cs="Calibri"/>
+              </w:rPr>
+              <w:t>{%</w:t>
+            </w:r>
+            <w:proofErr w:type="spellStart"/>
+            <w:r>
+              <w:rPr>
+                <w:rFonts w:ascii="Calibri" w:eastAsia="Calibri" w:hAnsi="Calibri" w:cs="Calibri"/>
+              </w:rPr>
+              <w:t>endfor</w:t>
+            </w:r>
+            <w:proofErr w:type="spellEnd"/>
+            <w:r>
+              <w:rPr>
+                <w:rFonts w:ascii="Calibri" w:eastAsia="Calibri" w:hAnsi="Calibri" w:cs="Calibri"/>
+              </w:rPr>
+              <w:t>%}</w:t>
+            </w:r>
+            <w:r>
+              <w:rPr>
+                <w:rFonts w:ascii="Calibri" w:eastAsia="Calibri" w:hAnsi="Calibri" w:cs="Calibri"/>
+              </w:rPr>
+              <w:t xml:space="preserve">{%if </w:t>
             </w:r>
             <w:proofErr w:type="spellStart"/>
             <w:r>
@@ -10411,13 +10742,7 @@
               <w:rPr>
                 <w:rFonts w:ascii="Calibri" w:eastAsia="Calibri" w:hAnsi="Calibri"/>
               </w:rPr>
-              <w:t xml:space="preserve">is </w:t>
-            </w:r>
-            <w:r>
-              <w:rPr>
-                <w:rFonts w:ascii="Calibri" w:eastAsia="Calibri" w:hAnsi="Calibri"/>
-              </w:rPr>
-              <w:t>defined</w:t>
+              <w:t>!= "None"</w:t>
             </w:r>
             <w:r>
               <w:rPr>
@@ -10461,11 +10786,14 @@
               <w:rPr>
                 <w:rFonts w:ascii="Calibri" w:eastAsia="Calibri" w:hAnsi="Calibri" w:cs="Calibri"/>
                 <w:b/>
-              </w:rPr>
-            </w:pPr>
-            <w:r>
-              <w:rPr>
-                <w:rFonts w:ascii="Calibri" w:eastAsia="Calibri" w:hAnsi="Calibri" w:cs="Calibri"/>
+                <w:bCs/>
+              </w:rPr>
+            </w:pPr>
+            <w:r>
+              <w:rPr>
+                <w:rFonts w:ascii="Calibri" w:eastAsia="Calibri" w:hAnsi="Calibri" w:cs="Calibri"/>
+                <w:b/>
+                <w:bCs/>
               </w:rPr>
               <w:t xml:space="preserve">{% if </w:t>
             </w:r>
@@ -10474,6 +10802,8 @@
             <w:r>
               <w:rPr>
                 <w:rFonts w:ascii="Calibri" w:eastAsia="Calibri" w:hAnsi="Calibri" w:cs="Calibri"/>
+                <w:b/>
+                <w:bCs/>
               </w:rPr>
               <w:t>redemption.type</w:t>
             </w:r>
@@ -10482,6 +10812,8 @@
             <w:r>
               <w:rPr>
                 <w:rFonts w:ascii="Calibri" w:eastAsia="Calibri" w:hAnsi="Calibri" w:cs="Calibri"/>
+                <w:b/>
+                <w:bCs/>
               </w:rPr>
               <w:t xml:space="preserve"> == "Call"%}</w:t>
             </w:r>
@@ -10489,6 +10821,7 @@
               <w:rPr>
                 <w:rFonts w:ascii="Calibri" w:eastAsia="Calibri" w:hAnsi="Calibri"/>
                 <w:b/>
+                <w:bCs/>
               </w:rPr>
               <w:t>Additional {%endif%}Early Redemption Features</w:t>
             </w:r>
@@ -10868,6 +11201,7 @@
                 <w:rFonts w:ascii="Calibri" w:eastAsia="Calibri" w:hAnsi="Calibri" w:cs="Calibri"/>
                 <w:b/>
               </w:rPr>
+              <w:lastRenderedPageBreak/>
               <w:t>Negative Pledge</w:t>
             </w:r>
           </w:p>
@@ -11004,7 +11338,6 @@
                 <w:rFonts w:ascii="Calibri" w:eastAsia="Calibri" w:hAnsi="Calibri" w:cs="Calibri"/>
                 <w:b/>
               </w:rPr>
-              <w:lastRenderedPageBreak/>
               <w:t>Events of Default</w:t>
             </w:r>
           </w:p>
@@ -11210,6 +11543,26 @@
               </w:rPr>
               <w:t>%endif%}</w:t>
             </w:r>
+            <w:r>
+              <w:rPr>
+                <w:rFonts w:ascii="Calibri" w:eastAsia="Calibri" w:hAnsi="Calibri" w:cs="Calibri"/>
+              </w:rPr>
+              <w:t xml:space="preserve">{% if </w:t>
+            </w:r>
+            <w:proofErr w:type="spellStart"/>
+            <w:r>
+              <w:rPr>
+                <w:rFonts w:ascii="Calibri" w:eastAsia="Calibri" w:hAnsi="Calibri" w:cs="Calibri"/>
+              </w:rPr>
+              <w:t>use_of_proceeds</w:t>
+            </w:r>
+            <w:proofErr w:type="spellEnd"/>
+            <w:r>
+              <w:rPr>
+                <w:rFonts w:ascii="Calibri" w:eastAsia="Calibri" w:hAnsi="Calibri" w:cs="Calibri"/>
+              </w:rPr>
+              <w:t xml:space="preserve"> is defined %}</w:t>
+            </w:r>
           </w:p>
         </w:tc>
       </w:tr>
@@ -11294,11 +11647,25 @@
               <w:t>use_of_proceeds</w:t>
             </w:r>
             <w:proofErr w:type="spellEnd"/>
+            <w:proofErr w:type="gramStart"/>
             <w:r>
               <w:rPr>
                 <w:rFonts w:ascii="Calibri" w:eastAsia="Calibri" w:hAnsi="Calibri" w:cs="Calibri"/>
               </w:rPr>
               <w:t>}}</w:t>
+            </w:r>
+            <w:r>
+              <w:rPr>
+                <w:rFonts w:ascii="Calibri" w:eastAsia="Calibri" w:hAnsi="Calibri" w:cs="Calibri"/>
+              </w:rPr>
+              <w:t>{</w:t>
+            </w:r>
+            <w:proofErr w:type="gramEnd"/>
+            <w:r>
+              <w:rPr>
+                <w:rFonts w:ascii="Calibri" w:eastAsia="Calibri" w:hAnsi="Calibri" w:cs="Calibri"/>
+              </w:rPr>
+              <w:t>%endif%}</w:t>
             </w:r>
           </w:p>
         </w:tc>
@@ -11368,34 +11735,15 @@
             <w:pPr>
               <w:rPr>
                 <w:rFonts w:ascii="Calibri" w:eastAsia="Calibri" w:hAnsi="Calibri" w:cs="Calibri"/>
-              </w:rPr>
-            </w:pPr>
-            <w:r>
-              <w:rPr>
-                <w:rFonts w:ascii="Calibri" w:eastAsia="Calibri" w:hAnsi="Calibri" w:cs="Calibri"/>
                 <w:u w:val="single"/>
               </w:rPr>
-              <w:t>T</w:t>
-            </w:r>
+            </w:pPr>
             <w:r>
               <w:rPr>
                 <w:rFonts w:ascii="Calibri" w:eastAsia="Calibri" w:hAnsi="Calibri" w:cs="Calibri"/>
                 <w:u w:val="single"/>
               </w:rPr>
-              <w:t>arget Mark</w:t>
-            </w:r>
-            <w:r>
-              <w:rPr>
-                <w:rFonts w:ascii="Calibri" w:eastAsia="Calibri" w:hAnsi="Calibri" w:cs="Calibri"/>
-                <w:u w:val="single"/>
-              </w:rPr>
-              <w:t>et</w:t>
-            </w:r>
-            <w:r>
-              <w:rPr>
-                <w:rFonts w:ascii="Calibri" w:eastAsia="Calibri" w:hAnsi="Calibri" w:cs="Calibri"/>
-              </w:rPr>
-              <w:t xml:space="preserve">: </w:t>
+              <w:t xml:space="preserve">Target Market: </w:t>
             </w:r>
             <w:r>
               <w:rPr>
@@ -11415,6 +11763,47 @@
               <w:rPr>
                 <w:rFonts w:ascii="Calibri" w:eastAsia="Calibri" w:hAnsi="Calibri" w:cs="Calibri"/>
               </w:rPr>
+              <w:t>governance.target</w:t>
+            </w:r>
+            <w:proofErr w:type="gramEnd"/>
+            <w:r>
+              <w:rPr>
+                <w:rFonts w:ascii="Calibri" w:eastAsia="Calibri" w:hAnsi="Calibri" w:cs="Calibri"/>
+              </w:rPr>
+              <w:t>_market</w:t>
+            </w:r>
+            <w:proofErr w:type="spellEnd"/>
+            <w:r>
+              <w:rPr>
+                <w:rFonts w:ascii="Calibri" w:eastAsia="Calibri" w:hAnsi="Calibri" w:cs="Calibri"/>
+              </w:rPr>
+              <w:t>}}</w:t>
+            </w:r>
+          </w:p>
+          <w:p>
+            <w:pPr>
+              <w:rPr>
+                <w:rFonts w:ascii="Calibri" w:eastAsia="Calibri" w:hAnsi="Calibri" w:cs="Calibri"/>
+              </w:rPr>
+            </w:pPr>
+            <w:r>
+              <w:rPr>
+                <w:rFonts w:ascii="Calibri" w:eastAsia="Calibri" w:hAnsi="Calibri" w:cs="Calibri"/>
+              </w:rPr>
+              <w:t>{{</w:t>
+            </w:r>
+            <w:proofErr w:type="spellStart"/>
+            <w:r>
+              <w:rPr>
+                <w:rFonts w:ascii="Calibri" w:eastAsia="Calibri" w:hAnsi="Calibri" w:cs="Calibri"/>
+              </w:rPr>
+              <w:t>product_</w:t>
+            </w:r>
+            <w:proofErr w:type="gramStart"/>
+            <w:r>
+              <w:rPr>
+                <w:rFonts w:ascii="Calibri" w:eastAsia="Calibri" w:hAnsi="Calibri" w:cs="Calibri"/>
+              </w:rPr>
               <w:t>governance.</w:t>
             </w:r>
             <w:r>
@@ -11461,7 +11850,19 @@
               <w:rPr>
                 <w:rFonts w:ascii="Calibri" w:eastAsia="Calibri" w:hAnsi="Calibri" w:cs="Calibri"/>
               </w:rPr>
-              <w:t>=="Non-syndicated"%}</w:t>
+              <w:t>=="</w:t>
+            </w:r>
+            <w:r>
+              <w:rPr>
+                <w:rFonts w:ascii="Calibri" w:eastAsia="Calibri" w:hAnsi="Calibri" w:cs="Calibri"/>
+              </w:rPr>
+              <w:t>NSYN</w:t>
+            </w:r>
+            <w:r>
+              <w:rPr>
+                <w:rFonts w:ascii="Calibri" w:eastAsia="Calibri" w:hAnsi="Calibri" w:cs="Calibri"/>
+              </w:rPr>
+              <w:t>"%}</w:t>
             </w:r>
           </w:p>
         </w:tc>
@@ -11557,7 +11958,38 @@
               </w:rPr>
               <w:t xml:space="preserve">in dealers </w:t>
             </w:r>
-            <w:proofErr w:type="gramStart"/>
+            <w:r>
+              <w:rPr>
+                <w:rFonts w:ascii="Calibri" w:eastAsia="Calibri" w:hAnsi="Calibri" w:cs="Calibri"/>
+              </w:rPr>
+              <w:t xml:space="preserve">if </w:t>
+            </w:r>
+            <w:proofErr w:type="spellStart"/>
+            <w:r>
+              <w:rPr>
+                <w:rFonts w:ascii="Calibri" w:eastAsia="Calibri" w:hAnsi="Calibri" w:cs="Calibri"/>
+              </w:rPr>
+              <w:t>dealer.role</w:t>
+            </w:r>
+            <w:proofErr w:type="spellEnd"/>
+            <w:r>
+              <w:rPr>
+                <w:rFonts w:ascii="Calibri" w:eastAsia="Calibri" w:hAnsi="Calibri" w:cs="Calibri"/>
+              </w:rPr>
+              <w:t>=="</w:t>
+            </w:r>
+            <w:r>
+              <w:rPr>
+                <w:rFonts w:ascii="Calibri" w:eastAsia="Calibri" w:hAnsi="Calibri" w:cs="Calibri"/>
+              </w:rPr>
+              <w:t>Sole Manager</w:t>
+            </w:r>
+            <w:r>
+              <w:rPr>
+                <w:rFonts w:ascii="Calibri" w:eastAsia="Calibri" w:hAnsi="Calibri" w:cs="Calibri"/>
+              </w:rPr>
+              <w:t xml:space="preserve">" </w:t>
+            </w:r>
             <w:r>
               <w:rPr>
                 <w:rFonts w:ascii="Calibri" w:eastAsia="Calibri" w:hAnsi="Calibri" w:cs="Calibri"/>
@@ -11568,14 +12000,7 @@
               <w:rPr>
                 <w:rFonts w:ascii="Calibri" w:eastAsia="Calibri" w:hAnsi="Calibri" w:cs="Calibri"/>
               </w:rPr>
-              <w:t>{</w:t>
-            </w:r>
-            <w:proofErr w:type="gramEnd"/>
-            <w:r>
-              <w:rPr>
-                <w:rFonts w:ascii="Calibri" w:eastAsia="Calibri" w:hAnsi="Calibri" w:cs="Calibri"/>
-              </w:rPr>
-              <w:t>{</w:t>
+              <w:t>{{</w:t>
             </w:r>
             <w:r>
               <w:rPr>
@@ -11599,6 +12024,52 @@
               <w:rPr>
                 <w:rFonts w:ascii="Calibri" w:eastAsia="Calibri" w:hAnsi="Calibri" w:cs="Calibri"/>
               </w:rPr>
+              <w:t xml:space="preserve">{% if </w:t>
+            </w:r>
+            <w:proofErr w:type="spellStart"/>
+            <w:r>
+              <w:rPr>
+                <w:rFonts w:ascii="Calibri" w:eastAsia="Calibri" w:hAnsi="Calibri" w:cs="Calibri"/>
+              </w:rPr>
+              <w:t>dealer.country</w:t>
+            </w:r>
+            <w:proofErr w:type="spellEnd"/>
+            <w:r>
+              <w:rPr>
+                <w:rFonts w:ascii="Calibri" w:eastAsia="Calibri" w:hAnsi="Calibri" w:cs="Calibri"/>
+              </w:rPr>
+              <w:t xml:space="preserve"> is defined</w:t>
+            </w:r>
+            <w:r>
+              <w:rPr>
+                <w:rFonts w:ascii="Calibri" w:eastAsia="Calibri" w:hAnsi="Calibri" w:cs="Calibri"/>
+              </w:rPr>
+              <w:t xml:space="preserve"> %}</w:t>
+            </w:r>
+            <w:r>
+              <w:rPr>
+                <w:rFonts w:ascii="Calibri" w:eastAsia="Calibri" w:hAnsi="Calibri" w:cs="Calibri"/>
+              </w:rPr>
+              <w:t xml:space="preserve"> ({{</w:t>
+            </w:r>
+            <w:proofErr w:type="spellStart"/>
+            <w:r>
+              <w:rPr>
+                <w:rFonts w:ascii="Calibri" w:eastAsia="Calibri" w:hAnsi="Calibri" w:cs="Calibri"/>
+              </w:rPr>
+              <w:t>dealer.country</w:t>
+            </w:r>
+            <w:proofErr w:type="spellEnd"/>
+            <w:r>
+              <w:rPr>
+                <w:rFonts w:ascii="Calibri" w:eastAsia="Calibri" w:hAnsi="Calibri" w:cs="Calibri"/>
+              </w:rPr>
+              <w:t>}}){%endif%}</w:t>
+            </w:r>
+            <w:r>
+              <w:rPr>
+                <w:rFonts w:ascii="Calibri" w:eastAsia="Calibri" w:hAnsi="Calibri" w:cs="Calibri"/>
+              </w:rPr>
               <w:t>{%</w:t>
             </w:r>
             <w:proofErr w:type="spellStart"/>
@@ -11620,6 +12091,75 @@
                 <w:rFonts w:ascii="Calibri" w:eastAsia="Calibri" w:hAnsi="Calibri" w:cs="Calibri"/>
               </w:rPr>
               <w:t>{%else%}</w:t>
+            </w:r>
+            <w:r>
+              <w:t xml:space="preserve"> </w:t>
+            </w:r>
+            <w:r>
+              <w:rPr>
+                <w:rFonts w:ascii="Calibri" w:eastAsia="Calibri" w:hAnsi="Calibri" w:cs="Calibri"/>
+              </w:rPr>
+              <w:t xml:space="preserve">{% set </w:t>
+            </w:r>
+            <w:proofErr w:type="spellStart"/>
+            <w:r>
+              <w:rPr>
+                <w:rFonts w:ascii="Calibri" w:eastAsia="Calibri" w:hAnsi="Calibri" w:cs="Calibri"/>
+              </w:rPr>
+              <w:t>existing_roles</w:t>
+            </w:r>
+            <w:proofErr w:type="spellEnd"/>
+            <w:r>
+              <w:rPr>
+                <w:rFonts w:ascii="Calibri" w:eastAsia="Calibri" w:hAnsi="Calibri" w:cs="Calibri"/>
+              </w:rPr>
+              <w:t xml:space="preserve"> = </w:t>
+            </w:r>
+            <w:proofErr w:type="spellStart"/>
+            <w:r>
+              <w:rPr>
+                <w:rFonts w:ascii="Calibri" w:eastAsia="Calibri" w:hAnsi="Calibri" w:cs="Calibri"/>
+              </w:rPr>
+              <w:t>dealers|map</w:t>
+            </w:r>
+            <w:proofErr w:type="spellEnd"/>
+            <w:r>
+              <w:rPr>
+                <w:rFonts w:ascii="Calibri" w:eastAsia="Calibri" w:hAnsi="Calibri" w:cs="Calibri"/>
+              </w:rPr>
+              <w:t>(attribute='role')|list %}</w:t>
+            </w:r>
+            <w:r>
+              <w:rPr>
+                <w:rFonts w:ascii="Calibri" w:eastAsia="Calibri" w:hAnsi="Calibri" w:cs="Calibri"/>
+              </w:rPr>
+              <w:t>{% if "</w:t>
+            </w:r>
+            <w:r>
+              <w:rPr>
+                <w:rFonts w:ascii="Calibri" w:eastAsia="Calibri" w:hAnsi="Calibri" w:cs="Calibri"/>
+              </w:rPr>
+              <w:t>Lead Manager &amp; Sole Bookrunner"</w:t>
+            </w:r>
+            <w:r>
+              <w:rPr>
+                <w:rFonts w:ascii="Calibri" w:eastAsia="Calibri" w:hAnsi="Calibri" w:cs="Calibri"/>
+              </w:rPr>
+              <w:t xml:space="preserve"> in </w:t>
+            </w:r>
+            <w:proofErr w:type="spellStart"/>
+            <w:r>
+              <w:rPr>
+                <w:rFonts w:ascii="Calibri" w:eastAsia="Calibri" w:hAnsi="Calibri" w:cs="Calibri"/>
+              </w:rPr>
+              <w:t>existing_roles</w:t>
+            </w:r>
+            <w:proofErr w:type="spellEnd"/>
+            <w:r>
+              <w:rPr>
+                <w:rFonts w:ascii="Calibri" w:eastAsia="Calibri" w:hAnsi="Calibri" w:cs="Calibri"/>
+              </w:rPr>
+              <w:t>%}</w:t>
             </w:r>
           </w:p>
         </w:tc>
@@ -11710,7 +12250,6 @@
               <w:t xml:space="preserve"> in dealers if </w:t>
             </w:r>
             <w:proofErr w:type="spellStart"/>
-            <w:proofErr w:type="gramStart"/>
             <w:r>
               <w:rPr>
                 <w:rFonts w:ascii="Calibri" w:eastAsia="Calibri" w:hAnsi="Calibri" w:cs="Calibri"/>
@@ -11724,12 +12263,23 @@
               <w:t>.role</w:t>
             </w:r>
             <w:proofErr w:type="spellEnd"/>
-            <w:proofErr w:type="gramEnd"/>
-            <w:r>
-              <w:rPr>
-                <w:rFonts w:ascii="Calibri" w:eastAsia="Calibri" w:hAnsi="Calibri" w:cs="Calibri"/>
-              </w:rPr>
-              <w:t>=="Lead Manager &amp; Sole Bookrunner" %}{{</w:t>
+            <w:r>
+              <w:rPr>
+                <w:rFonts w:ascii="Calibri" w:eastAsia="Calibri" w:hAnsi="Calibri" w:cs="Calibri"/>
+              </w:rPr>
+              <w:t>=="Lead Manager &amp; Sole Bookrunner" %}</w:t>
+            </w:r>
+            <w:r>
+              <w:rPr>
+                <w:rFonts w:ascii="Calibri" w:eastAsia="Calibri" w:hAnsi="Calibri" w:cs="Calibri"/>
+              </w:rPr>
+              <w:t xml:space="preserve">Lead Manager &amp; Sole Bookrunner: </w:t>
+            </w:r>
+            <w:r>
+              <w:rPr>
+                <w:rFonts w:ascii="Calibri" w:eastAsia="Calibri" w:hAnsi="Calibri" w:cs="Calibri"/>
+              </w:rPr>
+              <w:t>{{</w:t>
             </w:r>
             <w:r>
               <w:rPr>
@@ -11741,7 +12291,47 @@
               <w:rPr>
                 <w:rFonts w:ascii="Calibri" w:eastAsia="Calibri" w:hAnsi="Calibri" w:cs="Calibri"/>
               </w:rPr>
-              <w:t xml:space="preserve">.name}}{% if loop.revindex0 == 1%} and {%else%}{%if </w:t>
+              <w:t>.name}}</w:t>
+            </w:r>
+            <w:r>
+              <w:rPr>
+                <w:rFonts w:ascii="Calibri" w:eastAsia="Calibri" w:hAnsi="Calibri" w:cs="Calibri"/>
+              </w:rPr>
+              <w:t xml:space="preserve">{% if </w:t>
+            </w:r>
+            <w:proofErr w:type="spellStart"/>
+            <w:r>
+              <w:rPr>
+                <w:rFonts w:ascii="Calibri" w:eastAsia="Calibri" w:hAnsi="Calibri" w:cs="Calibri"/>
+              </w:rPr>
+              <w:t>dealer.country</w:t>
+            </w:r>
+            <w:proofErr w:type="spellEnd"/>
+            <w:r>
+              <w:rPr>
+                <w:rFonts w:ascii="Calibri" w:eastAsia="Calibri" w:hAnsi="Calibri" w:cs="Calibri"/>
+              </w:rPr>
+              <w:t xml:space="preserve"> is defined %} ({{</w:t>
+            </w:r>
+            <w:proofErr w:type="spellStart"/>
+            <w:r>
+              <w:rPr>
+                <w:rFonts w:ascii="Calibri" w:eastAsia="Calibri" w:hAnsi="Calibri" w:cs="Calibri"/>
+              </w:rPr>
+              <w:t>dealer.country</w:t>
+            </w:r>
+            <w:proofErr w:type="spellEnd"/>
+            <w:r>
+              <w:rPr>
+                <w:rFonts w:ascii="Calibri" w:eastAsia="Calibri" w:hAnsi="Calibri" w:cs="Calibri"/>
+              </w:rPr>
+              <w:t>}}){%endif%}</w:t>
+            </w:r>
+            <w:r>
+              <w:rPr>
+                <w:rFonts w:ascii="Calibri" w:eastAsia="Calibri" w:hAnsi="Calibri" w:cs="Calibri"/>
+              </w:rPr>
+              <w:t xml:space="preserve">{% if loop.revindex0 == 1%} and {%else%}{%if </w:t>
             </w:r>
             <w:proofErr w:type="spellStart"/>
             <w:r>
@@ -11763,6 +12353,38 @@
                 <w:rFonts w:ascii="Calibri" w:eastAsia="Calibri" w:hAnsi="Calibri" w:cs="Calibri"/>
               </w:rPr>
               <w:t>endfor</w:t>
+            </w:r>
+            <w:proofErr w:type="spellEnd"/>
+            <w:r>
+              <w:rPr>
+                <w:rFonts w:ascii="Calibri" w:eastAsia="Calibri" w:hAnsi="Calibri" w:cs="Calibri"/>
+              </w:rPr>
+              <w:t>%}</w:t>
+            </w:r>
+            <w:r>
+              <w:rPr>
+                <w:rFonts w:ascii="Calibri" w:eastAsia="Calibri" w:hAnsi="Calibri" w:cs="Calibri"/>
+              </w:rPr>
+              <w:t>{%endif%}{% if "</w:t>
+            </w:r>
+            <w:r>
+              <w:rPr>
+                <w:rFonts w:ascii="Calibri" w:eastAsia="Calibri" w:hAnsi="Calibri" w:cs="Calibri"/>
+              </w:rPr>
+              <w:t>Lead Manager"</w:t>
+            </w:r>
+            <w:r>
+              <w:rPr>
+                <w:rFonts w:ascii="Calibri" w:eastAsia="Calibri" w:hAnsi="Calibri" w:cs="Calibri"/>
+              </w:rPr>
+              <w:t xml:space="preserve"> in </w:t>
+            </w:r>
+            <w:proofErr w:type="spellStart"/>
+            <w:r>
+              <w:rPr>
+                <w:rFonts w:ascii="Calibri" w:eastAsia="Calibri" w:hAnsi="Calibri" w:cs="Calibri"/>
+              </w:rPr>
+              <w:t>existing_roles</w:t>
             </w:r>
             <w:proofErr w:type="spellEnd"/>
             <w:r>
@@ -11848,7 +12470,6 @@
               <w:t xml:space="preserve">{% for dealer in dealers if </w:t>
             </w:r>
             <w:proofErr w:type="spellStart"/>
-            <w:proofErr w:type="gramStart"/>
             <w:r>
               <w:rPr>
                 <w:rFonts w:ascii="Calibri" w:eastAsia="Calibri" w:hAnsi="Calibri" w:cs="Calibri"/>
@@ -11856,12 +12477,51 @@
               <w:t>dealer.role</w:t>
             </w:r>
             <w:proofErr w:type="spellEnd"/>
-            <w:proofErr w:type="gramEnd"/>
-            <w:r>
-              <w:rPr>
-                <w:rFonts w:ascii="Calibri" w:eastAsia="Calibri" w:hAnsi="Calibri" w:cs="Calibri"/>
-              </w:rPr>
-              <w:t xml:space="preserve">=="Lead Manager" %}{{dealer.name}}{% if loop.revindex0 == 1%} and {%else%}{%if </w:t>
+            <w:r>
+              <w:rPr>
+                <w:rFonts w:ascii="Calibri" w:eastAsia="Calibri" w:hAnsi="Calibri" w:cs="Calibri"/>
+              </w:rPr>
+              <w:t>=="Lead Manager" %}{{dealer.name}}</w:t>
+            </w:r>
+            <w:r>
+              <w:rPr>
+                <w:rFonts w:ascii="Calibri" w:eastAsia="Calibri" w:hAnsi="Calibri" w:cs="Calibri"/>
+              </w:rPr>
+              <w:t xml:space="preserve">{% if </w:t>
+            </w:r>
+            <w:proofErr w:type="spellStart"/>
+            <w:r>
+              <w:rPr>
+                <w:rFonts w:ascii="Calibri" w:eastAsia="Calibri" w:hAnsi="Calibri" w:cs="Calibri"/>
+              </w:rPr>
+              <w:t>dealer.country</w:t>
+            </w:r>
+            <w:proofErr w:type="spellEnd"/>
+            <w:r>
+              <w:rPr>
+                <w:rFonts w:ascii="Calibri" w:eastAsia="Calibri" w:hAnsi="Calibri" w:cs="Calibri"/>
+              </w:rPr>
+              <w:t xml:space="preserve"> is defined %} ({{</w:t>
+            </w:r>
+            <w:proofErr w:type="spellStart"/>
+            <w:r>
+              <w:rPr>
+                <w:rFonts w:ascii="Calibri" w:eastAsia="Calibri" w:hAnsi="Calibri" w:cs="Calibri"/>
+              </w:rPr>
+              <w:t>dealer.country</w:t>
+            </w:r>
+            <w:proofErr w:type="spellEnd"/>
+            <w:r>
+              <w:rPr>
+                <w:rFonts w:ascii="Calibri" w:eastAsia="Calibri" w:hAnsi="Calibri" w:cs="Calibri"/>
+              </w:rPr>
+              <w:t>}}){%endif%}</w:t>
+            </w:r>
+            <w:r>
+              <w:rPr>
+                <w:rFonts w:ascii="Calibri" w:eastAsia="Calibri" w:hAnsi="Calibri" w:cs="Calibri"/>
+              </w:rPr>
+              <w:t xml:space="preserve">{% if loop.revindex0 == 1%} and {%else%}{%if </w:t>
             </w:r>
             <w:proofErr w:type="spellStart"/>
             <w:r>
@@ -11883,6 +12543,50 @@
                 <w:rFonts w:ascii="Calibri" w:eastAsia="Calibri" w:hAnsi="Calibri" w:cs="Calibri"/>
               </w:rPr>
               <w:t>endfor</w:t>
+            </w:r>
+            <w:proofErr w:type="spellEnd"/>
+            <w:r>
+              <w:rPr>
+                <w:rFonts w:ascii="Calibri" w:eastAsia="Calibri" w:hAnsi="Calibri" w:cs="Calibri"/>
+              </w:rPr>
+              <w:t>%}</w:t>
+            </w:r>
+            <w:r>
+              <w:rPr>
+                <w:rFonts w:ascii="Calibri" w:eastAsia="Calibri" w:hAnsi="Calibri" w:cs="Calibri"/>
+              </w:rPr>
+              <w:t>{%endif%}{% if "</w:t>
+            </w:r>
+            <w:r>
+              <w:rPr>
+                <w:rFonts w:ascii="Calibri" w:eastAsia="Calibri" w:hAnsi="Calibri" w:cs="Calibri"/>
+              </w:rPr>
+              <w:t xml:space="preserve"> Joint</w:t>
+            </w:r>
+            <w:r>
+              <w:rPr>
+                <w:rFonts w:ascii="Calibri" w:eastAsia="Calibri" w:hAnsi="Calibri" w:cs="Calibri"/>
+              </w:rPr>
+              <w:t>-</w:t>
+            </w:r>
+            <w:r>
+              <w:rPr>
+                <w:rFonts w:ascii="Calibri" w:eastAsia="Calibri" w:hAnsi="Calibri" w:cs="Calibri"/>
+              </w:rPr>
+              <w:t>Lead Manager"</w:t>
+            </w:r>
+            <w:r>
+              <w:rPr>
+                <w:rFonts w:ascii="Calibri" w:eastAsia="Calibri" w:hAnsi="Calibri" w:cs="Calibri"/>
+              </w:rPr>
+              <w:t xml:space="preserve"> in </w:t>
+            </w:r>
+            <w:proofErr w:type="spellStart"/>
+            <w:r>
+              <w:rPr>
+                <w:rFonts w:ascii="Calibri" w:eastAsia="Calibri" w:hAnsi="Calibri" w:cs="Calibri"/>
+              </w:rPr>
+              <w:t>existing_roles</w:t>
             </w:r>
             <w:proofErr w:type="spellEnd"/>
             <w:r>
@@ -11975,7 +12679,6 @@
               <w:t xml:space="preserve">{% for dealer in dealers if </w:t>
             </w:r>
             <w:proofErr w:type="spellStart"/>
-            <w:proofErr w:type="gramStart"/>
             <w:r>
               <w:rPr>
                 <w:rFonts w:ascii="Calibri" w:eastAsia="Calibri" w:hAnsi="Calibri" w:cs="Calibri"/>
@@ -11983,12 +12686,63 @@
               <w:t>dealer.role</w:t>
             </w:r>
             <w:proofErr w:type="spellEnd"/>
-            <w:proofErr w:type="gramEnd"/>
-            <w:r>
-              <w:rPr>
-                <w:rFonts w:ascii="Calibri" w:eastAsia="Calibri" w:hAnsi="Calibri" w:cs="Calibri"/>
-              </w:rPr>
-              <w:t xml:space="preserve">=="Joint Lead Manager" %}{{dealer.name}}{% if loop.revindex0 == 1%} and {%else%}{%if </w:t>
+            <w:r>
+              <w:rPr>
+                <w:rFonts w:ascii="Calibri" w:eastAsia="Calibri" w:hAnsi="Calibri" w:cs="Calibri"/>
+              </w:rPr>
+              <w:t>=="Joint</w:t>
+            </w:r>
+            <w:r>
+              <w:rPr>
+                <w:rFonts w:ascii="Calibri" w:eastAsia="Calibri" w:hAnsi="Calibri" w:cs="Calibri"/>
+              </w:rPr>
+              <w:t>-</w:t>
+            </w:r>
+            <w:r>
+              <w:rPr>
+                <w:rFonts w:ascii="Calibri" w:eastAsia="Calibri" w:hAnsi="Calibri" w:cs="Calibri"/>
+              </w:rPr>
+              <w:t>Lead Manager" %}{{dealer.name}}</w:t>
+            </w:r>
+            <w:r>
+              <w:rPr>
+                <w:rFonts w:ascii="Calibri" w:eastAsia="Calibri" w:hAnsi="Calibri" w:cs="Calibri"/>
+              </w:rPr>
+              <w:t xml:space="preserve">{% if </w:t>
+            </w:r>
+            <w:proofErr w:type="spellStart"/>
+            <w:r>
+              <w:rPr>
+                <w:rFonts w:ascii="Calibri" w:eastAsia="Calibri" w:hAnsi="Calibri" w:cs="Calibri"/>
+              </w:rPr>
+              <w:t>dealer.country</w:t>
+            </w:r>
+            <w:proofErr w:type="spellEnd"/>
+            <w:r>
+              <w:rPr>
+                <w:rFonts w:ascii="Calibri" w:eastAsia="Calibri" w:hAnsi="Calibri" w:cs="Calibri"/>
+              </w:rPr>
+              <w:t xml:space="preserve"> is defined %} ({{</w:t>
+            </w:r>
+            <w:proofErr w:type="spellStart"/>
+            <w:r>
+              <w:rPr>
+                <w:rFonts w:ascii="Calibri" w:eastAsia="Calibri" w:hAnsi="Calibri" w:cs="Calibri"/>
+              </w:rPr>
+              <w:t>dealer.country</w:t>
+            </w:r>
+            <w:proofErr w:type="spellEnd"/>
+            <w:r>
+              <w:rPr>
+                <w:rFonts w:ascii="Calibri" w:eastAsia="Calibri" w:hAnsi="Calibri" w:cs="Calibri"/>
+              </w:rPr>
+              <w:t>}}){%endif%}</w:t>
+            </w:r>
+            <w:r>
+              <w:rPr>
+                <w:rFonts w:ascii="Calibri" w:eastAsia="Calibri" w:hAnsi="Calibri" w:cs="Calibri"/>
+              </w:rPr>
+              <w:t xml:space="preserve">{% if loop.revindex0 == 1%} and {%else%}{%if </w:t>
             </w:r>
             <w:proofErr w:type="spellStart"/>
             <w:r>
@@ -12010,6 +12764,38 @@
                 <w:rFonts w:ascii="Calibri" w:eastAsia="Calibri" w:hAnsi="Calibri" w:cs="Calibri"/>
               </w:rPr>
               <w:t>endfor</w:t>
+            </w:r>
+            <w:proofErr w:type="spellEnd"/>
+            <w:r>
+              <w:rPr>
+                <w:rFonts w:ascii="Calibri" w:eastAsia="Calibri" w:hAnsi="Calibri" w:cs="Calibri"/>
+              </w:rPr>
+              <w:t>%}</w:t>
+            </w:r>
+            <w:r>
+              <w:rPr>
+                <w:rFonts w:ascii="Calibri" w:eastAsia="Calibri" w:hAnsi="Calibri" w:cs="Calibri"/>
+              </w:rPr>
+              <w:t>{%endif%}{% if "</w:t>
+            </w:r>
+            <w:r>
+              <w:rPr>
+                <w:rFonts w:ascii="Calibri" w:eastAsia="Calibri" w:hAnsi="Calibri" w:cs="Calibri"/>
+              </w:rPr>
+              <w:t>Senior Co-lead Manager"</w:t>
+            </w:r>
+            <w:r>
+              <w:rPr>
+                <w:rFonts w:ascii="Calibri" w:eastAsia="Calibri" w:hAnsi="Calibri" w:cs="Calibri"/>
+              </w:rPr>
+              <w:t xml:space="preserve"> in </w:t>
+            </w:r>
+            <w:proofErr w:type="spellStart"/>
+            <w:r>
+              <w:rPr>
+                <w:rFonts w:ascii="Calibri" w:eastAsia="Calibri" w:hAnsi="Calibri" w:cs="Calibri"/>
+              </w:rPr>
+              <w:t>existing_roles</w:t>
             </w:r>
             <w:proofErr w:type="spellEnd"/>
             <w:r>
@@ -12096,7 +12882,6 @@
               <w:t xml:space="preserve">{% for dealer in dealers if </w:t>
             </w:r>
             <w:proofErr w:type="spellStart"/>
-            <w:proofErr w:type="gramStart"/>
             <w:r>
               <w:rPr>
                 <w:rFonts w:ascii="Calibri" w:eastAsia="Calibri" w:hAnsi="Calibri" w:cs="Calibri"/>
@@ -12104,12 +12889,51 @@
               <w:t>dealer.role</w:t>
             </w:r>
             <w:proofErr w:type="spellEnd"/>
-            <w:proofErr w:type="gramEnd"/>
-            <w:r>
-              <w:rPr>
-                <w:rFonts w:ascii="Calibri" w:eastAsia="Calibri" w:hAnsi="Calibri" w:cs="Calibri"/>
-              </w:rPr>
-              <w:t xml:space="preserve">=="Senior Co-lead Manager" %}{{dealer.name}}{% if loop.revindex0 == 1%} and {%else%}{%if </w:t>
+            <w:r>
+              <w:rPr>
+                <w:rFonts w:ascii="Calibri" w:eastAsia="Calibri" w:hAnsi="Calibri" w:cs="Calibri"/>
+              </w:rPr>
+              <w:t>=="Senior Co-lead Manager" %}{{dealer.name}}</w:t>
+            </w:r>
+            <w:r>
+              <w:rPr>
+                <w:rFonts w:ascii="Calibri" w:eastAsia="Calibri" w:hAnsi="Calibri" w:cs="Calibri"/>
+              </w:rPr>
+              <w:t xml:space="preserve">{% if </w:t>
+            </w:r>
+            <w:proofErr w:type="spellStart"/>
+            <w:r>
+              <w:rPr>
+                <w:rFonts w:ascii="Calibri" w:eastAsia="Calibri" w:hAnsi="Calibri" w:cs="Calibri"/>
+              </w:rPr>
+              <w:t>dealer.country</w:t>
+            </w:r>
+            <w:proofErr w:type="spellEnd"/>
+            <w:r>
+              <w:rPr>
+                <w:rFonts w:ascii="Calibri" w:eastAsia="Calibri" w:hAnsi="Calibri" w:cs="Calibri"/>
+              </w:rPr>
+              <w:t xml:space="preserve"> is defined %} ({{</w:t>
+            </w:r>
+            <w:proofErr w:type="spellStart"/>
+            <w:r>
+              <w:rPr>
+                <w:rFonts w:ascii="Calibri" w:eastAsia="Calibri" w:hAnsi="Calibri" w:cs="Calibri"/>
+              </w:rPr>
+              <w:t>dealer.country</w:t>
+            </w:r>
+            <w:proofErr w:type="spellEnd"/>
+            <w:r>
+              <w:rPr>
+                <w:rFonts w:ascii="Calibri" w:eastAsia="Calibri" w:hAnsi="Calibri" w:cs="Calibri"/>
+              </w:rPr>
+              <w:t>}}){%endif%}</w:t>
+            </w:r>
+            <w:r>
+              <w:rPr>
+                <w:rFonts w:ascii="Calibri" w:eastAsia="Calibri" w:hAnsi="Calibri" w:cs="Calibri"/>
+              </w:rPr>
+              <w:t xml:space="preserve">{% if loop.revindex0 == 1%} and {%else%}{%if </w:t>
             </w:r>
             <w:proofErr w:type="spellStart"/>
             <w:r>
@@ -12143,7 +12967,33 @@
               <w:rPr>
                 <w:rFonts w:ascii="Calibri" w:eastAsia="Calibri" w:hAnsi="Calibri" w:cs="Calibri"/>
               </w:rPr>
-              <w:t xml:space="preserve"> </w:t>
+              <w:t>{%endif%}{% if "</w:t>
+            </w:r>
+            <w:r>
+              <w:rPr>
+                <w:rFonts w:ascii="Calibri" w:eastAsia="Calibri" w:hAnsi="Calibri" w:cs="Calibri"/>
+              </w:rPr>
+              <w:t>Co-lead Manager"</w:t>
+            </w:r>
+            <w:r>
+              <w:rPr>
+                <w:rFonts w:ascii="Calibri" w:eastAsia="Calibri" w:hAnsi="Calibri" w:cs="Calibri"/>
+              </w:rPr>
+              <w:t xml:space="preserve"> in </w:t>
+            </w:r>
+            <w:proofErr w:type="spellStart"/>
+            <w:r>
+              <w:rPr>
+                <w:rFonts w:ascii="Calibri" w:eastAsia="Calibri" w:hAnsi="Calibri" w:cs="Calibri"/>
+              </w:rPr>
+              <w:t>existing_roles</w:t>
+            </w:r>
+            <w:proofErr w:type="spellEnd"/>
+            <w:r>
+              <w:rPr>
+                <w:rFonts w:ascii="Calibri" w:eastAsia="Calibri" w:hAnsi="Calibri" w:cs="Calibri"/>
+              </w:rPr>
+              <w:t>%}</w:t>
             </w:r>
           </w:p>
         </w:tc>
@@ -12239,7 +13089,47 @@
               <w:rPr>
                 <w:rFonts w:ascii="Calibri" w:eastAsia="Calibri" w:hAnsi="Calibri" w:cs="Calibri"/>
               </w:rPr>
-              <w:t xml:space="preserve">=="Co-lead Manager" %}{{dealer.name}}{% if loop.revindex0 == 1%} and {%else%}{%if </w:t>
+              <w:t>=="Co-lead Manager" %}{{dealer.name}}</w:t>
+            </w:r>
+            <w:r>
+              <w:rPr>
+                <w:rFonts w:ascii="Calibri" w:eastAsia="Calibri" w:hAnsi="Calibri" w:cs="Calibri"/>
+              </w:rPr>
+              <w:t xml:space="preserve">{% if </w:t>
+            </w:r>
+            <w:proofErr w:type="spellStart"/>
+            <w:r>
+              <w:rPr>
+                <w:rFonts w:ascii="Calibri" w:eastAsia="Calibri" w:hAnsi="Calibri" w:cs="Calibri"/>
+              </w:rPr>
+              <w:t>dealer.country</w:t>
+            </w:r>
+            <w:proofErr w:type="spellEnd"/>
+            <w:r>
+              <w:rPr>
+                <w:rFonts w:ascii="Calibri" w:eastAsia="Calibri" w:hAnsi="Calibri" w:cs="Calibri"/>
+              </w:rPr>
+              <w:t xml:space="preserve"> is defined %} ({{</w:t>
+            </w:r>
+            <w:proofErr w:type="spellStart"/>
+            <w:r>
+              <w:rPr>
+                <w:rFonts w:ascii="Calibri" w:eastAsia="Calibri" w:hAnsi="Calibri" w:cs="Calibri"/>
+              </w:rPr>
+              <w:t>dealer.country</w:t>
+            </w:r>
+            <w:proofErr w:type="spellEnd"/>
+            <w:r>
+              <w:rPr>
+                <w:rFonts w:ascii="Calibri" w:eastAsia="Calibri" w:hAnsi="Calibri" w:cs="Calibri"/>
+              </w:rPr>
+              <w:t>}}){%endif%}</w:t>
+            </w:r>
+            <w:r>
+              <w:rPr>
+                <w:rFonts w:ascii="Calibri" w:eastAsia="Calibri" w:hAnsi="Calibri" w:cs="Calibri"/>
+              </w:rPr>
+              <w:t xml:space="preserve">{% if loop.revindex0 == 1%} and {%else%}{%if </w:t>
             </w:r>
             <w:proofErr w:type="spellStart"/>
             <w:r>
@@ -12273,7 +13163,7 @@
               <w:rPr>
                 <w:rFonts w:ascii="Calibri" w:eastAsia="Calibri" w:hAnsi="Calibri" w:cs="Calibri"/>
               </w:rPr>
-              <w:t xml:space="preserve"> </w:t>
+              <w:t>{%endif%}</w:t>
             </w:r>
             <w:r>
               <w:rPr>
@@ -12618,6 +13508,7 @@
                 <w:rFonts w:ascii="Calibri" w:eastAsia="Calibri" w:hAnsi="Calibri" w:cs="Calibri"/>
                 <w:b/>
               </w:rPr>
+              <w:lastRenderedPageBreak/>
               <w:t>Determination Agent</w:t>
             </w:r>
           </w:p>
@@ -13071,14 +13962,7 @@
               <w:rPr>
                 <w:rFonts w:ascii="Calibri" w:eastAsia="Calibri" w:hAnsi="Calibri" w:cs="Calibri"/>
               </w:rPr>
-              <w:t xml:space="preserve">}}{%endif%}{%else </w:t>
-            </w:r>
-            <w:r>
-              <w:rPr>
-                <w:rFonts w:ascii="Calibri" w:eastAsia="Calibri" w:hAnsi="Calibri" w:cs="Calibri"/>
-              </w:rPr>
-              <w:lastRenderedPageBreak/>
-              <w:t>%}{{</w:t>
+              <w:t>}}{%endif%}{%else %}{{</w:t>
             </w:r>
             <w:proofErr w:type="spellStart"/>
             <w:r>
@@ -13169,7 +14053,6 @@
                 <w:rFonts w:ascii="Calibri" w:eastAsia="Calibri" w:hAnsi="Calibri" w:cs="Calibri"/>
                 <w:b/>
               </w:rPr>
-              <w:lastRenderedPageBreak/>
               <w:t>WKN</w:t>
             </w:r>
           </w:p>
@@ -14322,7 +15205,19 @@
               <w:rPr>
                 <w:rFonts w:ascii="Calibri" w:eastAsia="Calibri" w:hAnsi="Calibri" w:cs="Calibri"/>
               </w:rPr>
-              <w:t>listing_exchanges</w:t>
+              <w:t>listing</w:t>
+            </w:r>
+            <w:r>
+              <w:rPr>
+                <w:rFonts w:ascii="Calibri" w:eastAsia="Calibri" w:hAnsi="Calibri" w:cs="Calibri"/>
+              </w:rPr>
+              <w:t>.</w:t>
+            </w:r>
+            <w:r>
+              <w:rPr>
+                <w:rFonts w:ascii="Calibri" w:eastAsia="Calibri" w:hAnsi="Calibri" w:cs="Calibri"/>
+              </w:rPr>
+              <w:t>exchanges</w:t>
             </w:r>
             <w:proofErr w:type="spellEnd"/>
             <w:r>
@@ -14498,11 +15393,25 @@
               <w:t>{{</w:t>
             </w:r>
             <w:proofErr w:type="spellStart"/>
-            <w:r>
-              <w:rPr>
-                <w:rFonts w:ascii="Calibri" w:eastAsia="Calibri" w:hAnsi="Calibri" w:cs="Calibri"/>
-              </w:rPr>
-              <w:t>clearing_system</w:t>
+            <w:proofErr w:type="gramStart"/>
+            <w:r>
+              <w:rPr>
+                <w:rFonts w:ascii="Calibri" w:eastAsia="Calibri" w:hAnsi="Calibri" w:cs="Calibri"/>
+              </w:rPr>
+              <w:t>clearing.</w:t>
+            </w:r>
+            <w:r>
+              <w:rPr>
+                <w:rFonts w:ascii="Calibri" w:eastAsia="Calibri" w:hAnsi="Calibri" w:cs="Calibri"/>
+              </w:rPr>
+              <w:t>clearing</w:t>
+            </w:r>
+            <w:proofErr w:type="gramEnd"/>
+            <w:r>
+              <w:rPr>
+                <w:rFonts w:ascii="Calibri" w:eastAsia="Calibri" w:hAnsi="Calibri" w:cs="Calibri"/>
+              </w:rPr>
+              <w:t>_system</w:t>
             </w:r>
             <w:proofErr w:type="spellEnd"/>
             <w:r>
@@ -14585,7 +15494,7 @@
               <w:rPr>
                 <w:rFonts w:ascii="Calibri" w:eastAsia="Calibri" w:hAnsi="Calibri" w:cs="Calibri"/>
               </w:rPr>
-              <w:t>{{</w:t>
+              <w:t xml:space="preserve">{% if </w:t>
             </w:r>
             <w:proofErr w:type="spellStart"/>
             <w:r>
@@ -14599,7 +15508,49 @@
               <w:rPr>
                 <w:rFonts w:ascii="Calibri" w:eastAsia="Calibri" w:hAnsi="Calibri" w:cs="Calibri"/>
               </w:rPr>
-              <w:t>}}</w:t>
+              <w:t xml:space="preserve"> == "RULC" </w:t>
+            </w:r>
+            <w:proofErr w:type="gramStart"/>
+            <w:r>
+              <w:rPr>
+                <w:rFonts w:ascii="Calibri" w:eastAsia="Calibri" w:hAnsi="Calibri" w:cs="Calibri"/>
+              </w:rPr>
+              <w:t>%}TEFRA</w:t>
+            </w:r>
+            <w:proofErr w:type="gramEnd"/>
+            <w:r>
+              <w:rPr>
+                <w:rFonts w:ascii="Calibri" w:eastAsia="Calibri" w:hAnsi="Calibri" w:cs="Calibri"/>
+              </w:rPr>
+              <w:t xml:space="preserve"> C{%</w:t>
+            </w:r>
+            <w:proofErr w:type="spellStart"/>
+            <w:r>
+              <w:rPr>
+                <w:rFonts w:ascii="Calibri" w:eastAsia="Calibri" w:hAnsi="Calibri" w:cs="Calibri"/>
+              </w:rPr>
+              <w:t>elif</w:t>
+            </w:r>
+            <w:proofErr w:type="spellEnd"/>
+            <w:r>
+              <w:rPr>
+                <w:rFonts w:ascii="Calibri" w:eastAsia="Calibri" w:hAnsi="Calibri" w:cs="Calibri"/>
+              </w:rPr>
+              <w:t xml:space="preserve"> </w:t>
+            </w:r>
+            <w:proofErr w:type="spellStart"/>
+            <w:r>
+              <w:rPr>
+                <w:rFonts w:ascii="Calibri" w:eastAsia="Calibri" w:hAnsi="Calibri" w:cs="Calibri"/>
+              </w:rPr>
+              <w:t>tefra_category</w:t>
+            </w:r>
+            <w:proofErr w:type="spellEnd"/>
+            <w:r>
+              <w:rPr>
+                <w:rFonts w:ascii="Calibri" w:eastAsia="Calibri" w:hAnsi="Calibri" w:cs="Calibri"/>
+              </w:rPr>
+              <w:t xml:space="preserve"> == "RULD" %}TEFRA D{%else%}Not Applicable{%endif%}</w:t>
             </w:r>
           </w:p>
         </w:tc>
@@ -14678,7 +15629,6 @@
               <w:t>As per the documentation relating to the Issuer's {{</w:t>
             </w:r>
             <w:proofErr w:type="spellStart"/>
-            <w:proofErr w:type="gramStart"/>
             <w:r>
               <w:rPr>
                 <w:rFonts w:ascii="Calibri" w:eastAsia="Calibri" w:hAnsi="Calibri" w:cs="Calibri"/>
@@ -14698,7 +15648,6 @@
               <w:t>currency</w:t>
             </w:r>
             <w:proofErr w:type="spellEnd"/>
-            <w:proofErr w:type="gramEnd"/>
             <w:r>
               <w:rPr>
                 <w:rFonts w:ascii="Calibri" w:eastAsia="Calibri" w:hAnsi="Calibri" w:cs="Calibri"/>

</xml_diff>